<commit_message>
added csvs to repo
</commit_message>
<xml_diff>
--- a/Partie 1 - RefSQL/Docs/Dossier d'installation.docx
+++ b/Partie 1 - RefSQL/Docs/Dossier d'installation.docx
@@ -1,6 +1,6 @@
 
 <file path=word/document.xml><?xml version="1.0" encoding="utf-8"?>
-<w:document xmlns:wpc="http://schemas.microsoft.com/office/word/2010/wordprocessingCanvas" xmlns:cx="http://schemas.microsoft.com/office/drawing/2014/chartex" xmlns:cx1="http://schemas.microsoft.com/office/drawing/2015/9/8/chartex" xmlns:cx2="http://schemas.microsoft.com/office/drawing/2015/10/21/chartex" xmlns:cx3="http://schemas.microsoft.com/office/drawing/2016/5/9/chartex" xmlns:cx4="http://schemas.microsoft.com/office/drawing/2016/5/10/chartex" xmlns:cx5="http://schemas.microsoft.com/office/drawing/2016/5/11/chartex" xmlns:cx6="http://schemas.microsoft.com/office/drawing/2016/5/12/chartex" xmlns:cx7="http://schemas.microsoft.com/office/drawing/2016/5/13/chartex" xmlns:cx8="http://schemas.microsoft.com/office/drawing/2016/5/14/chartex" xmlns:mc="http://schemas.openxmlformats.org/markup-compatibility/2006" xmlns:aink="http://schemas.microsoft.com/office/drawing/2016/ink" xmlns:am3d="http://schemas.microsoft.com/office/drawing/2017/model3d" xmlns:o="urn:schemas-microsoft-com:office:office" xmlns:oel="http://schemas.microsoft.com/office/2019/extlst" xmlns:r="http://schemas.openxmlformats.org/officeDocument/2006/relationships" xmlns:m="http://schemas.openxmlformats.org/officeDocument/2006/math" xmlns:v="urn:schemas-microsoft-com:vml" xmlns:wp14="http://schemas.microsoft.com/office/word/2010/wordprocessingDrawing" xmlns:wp="http://schemas.openxmlformats.org/drawingml/2006/wordprocessingDrawing" xmlns:w10="urn:schemas-microsoft-com:office:word" xmlns:w="http://schemas.openxmlformats.org/wordprocessingml/2006/main" xmlns:w14="http://schemas.microsoft.com/office/word/2010/wordml" xmlns:w15="http://schemas.microsoft.com/office/word/2012/wordml" xmlns:w16cex="http://schemas.microsoft.com/office/word/2018/wordml/cex" xmlns:w16cid="http://schemas.microsoft.com/office/word/2016/wordml/cid" xmlns:w16="http://schemas.microsoft.com/office/word/2018/wordml" xmlns:w16sdtdh="http://schemas.microsoft.com/office/word/2020/wordml/sdtdatahash" xmlns:w16se="http://schemas.microsoft.com/office/word/2015/wordml/symex" xmlns:wpg="http://schemas.microsoft.com/office/word/2010/wordprocessingGroup" xmlns:wpi="http://schemas.microsoft.com/office/word/2010/wordprocessingInk" xmlns:wne="http://schemas.microsoft.com/office/word/2006/wordml" xmlns:wps="http://schemas.microsoft.com/office/word/2010/wordprocessingShape" mc:Ignorable="w14 w15 w16se w16cid w16 w16cex w16sdtdh wp14">
+<w:document xmlns:wpc="http://schemas.microsoft.com/office/word/2010/wordprocessingCanvas" xmlns:cx="http://schemas.microsoft.com/office/drawing/2014/chartex" xmlns:cx1="http://schemas.microsoft.com/office/drawing/2015/9/8/chartex" xmlns:cx2="http://schemas.microsoft.com/office/drawing/2015/10/21/chartex" xmlns:cx3="http://schemas.microsoft.com/office/drawing/2016/5/9/chartex" xmlns:cx4="http://schemas.microsoft.com/office/drawing/2016/5/10/chartex" xmlns:cx5="http://schemas.microsoft.com/office/drawing/2016/5/11/chartex" xmlns:cx6="http://schemas.microsoft.com/office/drawing/2016/5/12/chartex" xmlns:cx7="http://schemas.microsoft.com/office/drawing/2016/5/13/chartex" xmlns:cx8="http://schemas.microsoft.com/office/drawing/2016/5/14/chartex" xmlns:mc="http://schemas.openxmlformats.org/markup-compatibility/2006" xmlns:aink="http://schemas.microsoft.com/office/drawing/2016/ink" xmlns:am3d="http://schemas.microsoft.com/office/drawing/2017/model3d" xmlns:o="urn:schemas-microsoft-com:office:office" xmlns:oel="http://schemas.microsoft.com/office/2019/extlst" xmlns:r="http://schemas.openxmlformats.org/officeDocument/2006/relationships" xmlns:m="http://schemas.openxmlformats.org/officeDocument/2006/math" xmlns:v="urn:schemas-microsoft-com:vml" xmlns:wp14="http://schemas.microsoft.com/office/word/2010/wordprocessingDrawing" xmlns:wp="http://schemas.openxmlformats.org/drawingml/2006/wordprocessingDrawing" xmlns:w10="urn:schemas-microsoft-com:office:word" xmlns:w="http://schemas.openxmlformats.org/wordprocessingml/2006/main" xmlns:w14="http://schemas.microsoft.com/office/word/2010/wordml" xmlns:w15="http://schemas.microsoft.com/office/word/2012/wordml" xmlns:w16cex="http://schemas.microsoft.com/office/word/2018/wordml/cex" xmlns:w16cid="http://schemas.microsoft.com/office/word/2016/wordml/cid" xmlns:w16="http://schemas.microsoft.com/office/word/2018/wordml" xmlns:w16du="http://schemas.microsoft.com/office/word/2023/wordml/word16du" xmlns:w16sdtdh="http://schemas.microsoft.com/office/word/2020/wordml/sdtdatahash" xmlns:w16se="http://schemas.microsoft.com/office/word/2015/wordml/symex" xmlns:wpg="http://schemas.microsoft.com/office/word/2010/wordprocessingGroup" xmlns:wpi="http://schemas.microsoft.com/office/word/2010/wordprocessingInk" xmlns:wne="http://schemas.microsoft.com/office/word/2006/wordml" xmlns:wps="http://schemas.microsoft.com/office/word/2010/wordprocessingShape" mc:Ignorable="w14 w15 w16se w16cid w16 w16cex w16sdtdh w16du wp14">
   <w:body>
     <w:p>
       <w:pPr>
@@ -12,195 +12,137 @@
       </w:r>
       <w:r>
         <w:br/>
-        <w:t>MySQL - Python – Connecteur</w:t>
-      </w:r>
-      <w:r>
-        <w:br/>
+      </w:r>
+      <w:r>
+        <w:t>m</w:t>
+      </w:r>
+      <w:r>
+        <w:t>ySQL - Python – Connecteur</w:t>
       </w:r>
     </w:p>
     <w:p>
       <w:pPr>
         <w:pStyle w:val="Titre1"/>
-        <w:rPr>
-          <w:u w:val="single"/>
-        </w:rPr>
-      </w:pPr>
-      <w:r>
-        <w:rPr>
-          <w:u w:val="single"/>
-        </w:rPr>
-        <w:t>PYTHON</w:t>
-      </w:r>
-    </w:p>
-    <w:p>
-      <w:pPr>
-        <w:pStyle w:val="Titre1"/>
-        <w:rPr>
-          <w:u w:val="single"/>
-        </w:rPr>
-      </w:pPr>
-      <w:r>
-        <w:rPr>
-          <w:u w:val="single"/>
-        </w:rPr>
-        <w:t>MySQL</w:t>
-      </w:r>
-    </w:p>
-    <w:p>
-      <w:pPr>
-        <w:pStyle w:val="Titre1"/>
-        <w:rPr>
-          <w:u w:val="single"/>
-        </w:rPr>
-      </w:pPr>
-      <w:r>
-        <w:rPr>
-          <w:u w:val="single"/>
-        </w:rPr>
-        <w:t xml:space="preserve">Connecteur </w:t>
-      </w:r>
-    </w:p>
-    <w:p>
-      <w:r>
-        <w:t xml:space="preserve">1 – ouvrir terminal </w:t>
-      </w:r>
-    </w:p>
-    <w:p>
-      <w:pPr>
-        <w:rPr>
-          <w:rFonts w:ascii="Consolas" w:hAnsi="Consolas"/>
-          <w:color w:val="000000"/>
-          <w:sz w:val="19"/>
-          <w:szCs w:val="19"/>
-          <w:shd w:val="clear" w:color="auto" w:fill="F8F8F8"/>
-        </w:rPr>
-      </w:pPr>
-      <w:r>
-        <w:t xml:space="preserve">2 – exécuter la commande </w:t>
-      </w:r>
-      <w:r>
-        <w:br/>
-      </w:r>
-      <w:proofErr w:type="spellStart"/>
-      <w:r>
-        <w:rPr>
-          <w:rStyle w:val="token"/>
-          <w:rFonts w:ascii="Consolas" w:hAnsi="Consolas"/>
-          <w:color w:val="0077AA"/>
-          <w:sz w:val="19"/>
-          <w:szCs w:val="19"/>
-          <w:bdr w:val="none" w:sz="0" w:space="0" w:color="auto" w:frame="1"/>
-          <w:shd w:val="clear" w:color="auto" w:fill="F8F8F8"/>
-        </w:rPr>
-        <w:t>pip</w:t>
-      </w:r>
-      <w:proofErr w:type="spellEnd"/>
-      <w:r>
-        <w:rPr>
-          <w:rFonts w:ascii="Consolas" w:hAnsi="Consolas"/>
-          <w:color w:val="000000"/>
-          <w:sz w:val="19"/>
-          <w:szCs w:val="19"/>
-          <w:shd w:val="clear" w:color="auto" w:fill="F8F8F8"/>
+        <w:jc w:val="center"/>
+      </w:pPr>
+      <w:r>
+        <w:t>PARTIE 1 – MySQL</w:t>
+      </w:r>
+    </w:p>
+    <w:p/>
+    <w:p>
+      <w:pPr>
+        <w:pStyle w:val="Paragraphedeliste"/>
+        <w:numPr>
+          <w:ilvl w:val="0"/>
+          <w:numId w:val="2"/>
+        </w:numPr>
+        <w:rPr>
+          <w:b/>
+          <w:bCs/>
+          <w:i/>
+          <w:iCs/>
+        </w:rPr>
+      </w:pPr>
+      <w:r>
+        <w:rPr>
+          <w:b/>
+          <w:bCs/>
+          <w:i/>
+          <w:iCs/>
+        </w:rPr>
+        <w:t xml:space="preserve">INSTALLATION </w:t>
+      </w:r>
+      <w:r>
+        <w:rPr>
+          <w:b/>
+          <w:bCs/>
+          <w:i/>
+          <w:iCs/>
+        </w:rPr>
+        <w:t>de</w:t>
+      </w:r>
+      <w:r>
+        <w:rPr>
+          <w:b/>
+          <w:bCs/>
+          <w:i/>
+          <w:iCs/>
         </w:rPr>
         <w:t xml:space="preserve"> </w:t>
       </w:r>
-      <w:proofErr w:type="spellStart"/>
-      <w:r>
-        <w:rPr>
-          <w:rFonts w:ascii="Consolas" w:hAnsi="Consolas"/>
-          <w:color w:val="000000"/>
-          <w:sz w:val="19"/>
-          <w:szCs w:val="19"/>
-          <w:shd w:val="clear" w:color="auto" w:fill="F8F8F8"/>
-        </w:rPr>
-        <w:t>install</w:t>
-      </w:r>
-      <w:proofErr w:type="spellEnd"/>
-      <w:r>
-        <w:rPr>
-          <w:rFonts w:ascii="Consolas" w:hAnsi="Consolas"/>
-          <w:color w:val="000000"/>
-          <w:sz w:val="19"/>
-          <w:szCs w:val="19"/>
-          <w:shd w:val="clear" w:color="auto" w:fill="F8F8F8"/>
-        </w:rPr>
-        <w:t xml:space="preserve"> </w:t>
-      </w:r>
-      <w:proofErr w:type="spellStart"/>
-      <w:r>
-        <w:rPr>
-          <w:rFonts w:ascii="Consolas" w:hAnsi="Consolas"/>
-          <w:color w:val="000000"/>
-          <w:sz w:val="19"/>
-          <w:szCs w:val="19"/>
-          <w:shd w:val="clear" w:color="auto" w:fill="F8F8F8"/>
-        </w:rPr>
-        <w:t>mysql</w:t>
-      </w:r>
-      <w:proofErr w:type="spellEnd"/>
-      <w:r>
-        <w:rPr>
-          <w:rFonts w:ascii="Consolas" w:hAnsi="Consolas"/>
-          <w:color w:val="000000"/>
-          <w:sz w:val="19"/>
-          <w:szCs w:val="19"/>
-          <w:shd w:val="clear" w:color="auto" w:fill="F8F8F8"/>
-        </w:rPr>
-        <w:t>-</w:t>
-      </w:r>
-      <w:proofErr w:type="spellStart"/>
-      <w:r>
-        <w:rPr>
-          <w:rFonts w:ascii="Consolas" w:hAnsi="Consolas"/>
-          <w:color w:val="000000"/>
-          <w:sz w:val="19"/>
-          <w:szCs w:val="19"/>
-          <w:shd w:val="clear" w:color="auto" w:fill="F8F8F8"/>
-        </w:rPr>
-        <w:t>connector</w:t>
-      </w:r>
-      <w:proofErr w:type="spellEnd"/>
-      <w:r>
-        <w:rPr>
-          <w:rFonts w:ascii="Consolas" w:hAnsi="Consolas"/>
-          <w:color w:val="000000"/>
-          <w:sz w:val="19"/>
-          <w:szCs w:val="19"/>
-          <w:shd w:val="clear" w:color="auto" w:fill="F8F8F8"/>
-        </w:rPr>
-        <w:t>-python</w:t>
-      </w:r>
-    </w:p>
-    <w:p>
-      <w:r>
-        <w:t xml:space="preserve">3 – la sortie du terminal doit ressembler </w:t>
-      </w:r>
-      <w:proofErr w:type="spellStart"/>
-      <w:r>
-        <w:t>a</w:t>
-      </w:r>
-      <w:proofErr w:type="spellEnd"/>
-      <w:r>
-        <w:t xml:space="preserve"> </w:t>
-      </w:r>
-      <w:proofErr w:type="gramStart"/>
-      <w:r>
-        <w:t>ca</w:t>
-      </w:r>
-      <w:proofErr w:type="gramEnd"/>
-      <w:r>
-        <w:t xml:space="preserve"> : </w:t>
-      </w:r>
-      <w:r>
-        <w:br/>
-      </w:r>
-      <w:r>
+      <w:r>
+        <w:rPr>
+          <w:b/>
+          <w:bCs/>
+          <w:i/>
+          <w:iCs/>
+        </w:rPr>
+        <w:t>mySQL :</w:t>
+      </w:r>
+    </w:p>
+    <w:p>
+      <w:pPr>
+        <w:rPr>
+          <w:b/>
+          <w:bCs/>
+          <w:i/>
+          <w:iCs/>
+        </w:rPr>
+      </w:pPr>
+    </w:p>
+    <w:p>
+      <w:pPr>
+        <w:rPr>
+          <w:b/>
+          <w:bCs/>
+          <w:i/>
+          <w:iCs/>
+        </w:rPr>
+      </w:pPr>
+      <w:r>
+        <w:rPr>
+          <w:b/>
+          <w:bCs/>
+          <w:i/>
+          <w:iCs/>
+        </w:rPr>
+        <w:t xml:space="preserve">Visitez le site web : </w:t>
+      </w:r>
+      <w:hyperlink r:id="rId7" w:history="1">
+        <w:r>
+          <w:rPr>
+            <w:rStyle w:val="Lienhypertexte"/>
+            <w:b/>
+            <w:bCs/>
+            <w:i/>
+            <w:iCs/>
+          </w:rPr>
+          <w:t>https://dev.mysql.com/downloads/installer/</w:t>
+        </w:r>
+      </w:hyperlink>
+    </w:p>
+    <w:p>
+      <w:pPr>
+        <w:rPr>
+          <w:b/>
+          <w:bCs/>
+          <w:i/>
+          <w:iCs/>
+        </w:rPr>
+      </w:pPr>
+      <w:r>
+        <w:rPr>
+          <w:b/>
+          <w:bCs/>
+          <w:i/>
+          <w:iCs/>
+        </w:rPr>
         <w:drawing>
-          <wp:inline distT="0" distB="0" distL="0" distR="0" wp14:anchorId="01C0DB99" wp14:editId="3B1BC676">
-            <wp:extent cx="5760720" cy="535940"/>
-            <wp:effectExtent l="0" t="0" r="0" b="0"/>
-            <wp:docPr id="1" name="Image 1"/>
+          <wp:inline distT="0" distB="0" distL="0" distR="0" wp14:anchorId="6EDA8391" wp14:editId="3EE69813">
+            <wp:extent cx="5760720" cy="2593340"/>
+            <wp:effectExtent l="19050" t="19050" r="0" b="0"/>
+            <wp:docPr id="1293008145" name="Image 1" descr="Une image contenant texte, logiciel, Page web, Site web&#10;&#10;Description générée automatiquement"/>
             <wp:cNvGraphicFramePr>
               <a:graphicFrameLocks xmlns:a="http://schemas.openxmlformats.org/drawingml/2006/main" noChangeAspect="1"/>
             </wp:cNvGraphicFramePr>
@@ -208,11 +150,11 @@
               <a:graphicData uri="http://schemas.openxmlformats.org/drawingml/2006/picture">
                 <pic:pic xmlns:pic="http://schemas.openxmlformats.org/drawingml/2006/picture">
                   <pic:nvPicPr>
-                    <pic:cNvPr id="1" name=""/>
+                    <pic:cNvPr id="1293008145" name="Image 1" descr="Une image contenant texte, logiciel, Page web, Site web&#10;&#10;Description générée automatiquement"/>
                     <pic:cNvPicPr/>
                   </pic:nvPicPr>
                   <pic:blipFill>
-                    <a:blip r:embed="rId4"/>
+                    <a:blip r:embed="rId8"/>
                     <a:stretch>
                       <a:fillRect/>
                     </a:stretch>
@@ -220,7 +162,225 @@
                   <pic:spPr>
                     <a:xfrm>
                       <a:off x="0" y="0"/>
-                      <a:ext cx="5760720" cy="535940"/>
+                      <a:ext cx="5760720" cy="2593340"/>
+                    </a:xfrm>
+                    <a:prstGeom prst="rect">
+                      <a:avLst/>
+                    </a:prstGeom>
+                    <a:ln w="12700">
+                      <a:solidFill>
+                        <a:schemeClr val="accent1"/>
+                      </a:solidFill>
+                    </a:ln>
+                  </pic:spPr>
+                </pic:pic>
+              </a:graphicData>
+            </a:graphic>
+          </wp:inline>
+        </w:drawing>
+      </w:r>
+    </w:p>
+    <w:p>
+      <w:pPr>
+        <w:rPr>
+          <w:rFonts w:ascii="Open Sans" w:hAnsi="Open Sans" w:cs="Open Sans"/>
+          <w:b/>
+          <w:bCs/>
+          <w:color w:val="196B24" w:themeColor="accent3"/>
+          <w:sz w:val="22"/>
+          <w:szCs w:val="22"/>
+          <w:bdr w:val="none" w:sz="0" w:space="0" w:color="auto" w:frame="1"/>
+          <w:shd w:val="clear" w:color="auto" w:fill="FCFDFD"/>
+        </w:rPr>
+      </w:pPr>
+      <w:r>
+        <w:rPr>
+          <w:b/>
+          <w:bCs/>
+          <w:i/>
+          <w:iCs/>
+        </w:rPr>
+        <w:t>Choisi</w:t>
+      </w:r>
+      <w:r>
+        <w:rPr>
+          <w:b/>
+          <w:bCs/>
+          <w:i/>
+          <w:iCs/>
+        </w:rPr>
+        <w:t xml:space="preserve">ssez </w:t>
+      </w:r>
+      <w:r>
+        <w:rPr>
+          <w:b/>
+          <w:bCs/>
+          <w:i/>
+          <w:iCs/>
+        </w:rPr>
+        <w:t xml:space="preserve">la version </w:t>
+      </w:r>
+      <w:r>
+        <w:rPr>
+          <w:rFonts w:ascii="Open Sans" w:hAnsi="Open Sans" w:cs="Open Sans"/>
+          <w:b/>
+          <w:bCs/>
+          <w:color w:val="196B24" w:themeColor="accent3"/>
+          <w:sz w:val="22"/>
+          <w:szCs w:val="22"/>
+          <w:bdr w:val="none" w:sz="0" w:space="0" w:color="auto" w:frame="1"/>
+          <w:shd w:val="clear" w:color="auto" w:fill="FCFDFD"/>
+        </w:rPr>
+        <w:t>8.0.37,</w:t>
+      </w:r>
+      <w:r>
+        <w:rPr>
+          <w:rFonts w:ascii="Open Sans" w:hAnsi="Open Sans" w:cs="Open Sans"/>
+          <w:b/>
+          <w:bCs/>
+          <w:color w:val="196B24" w:themeColor="accent3"/>
+          <w:sz w:val="22"/>
+          <w:szCs w:val="22"/>
+          <w:bdr w:val="none" w:sz="0" w:space="0" w:color="auto" w:frame="1"/>
+          <w:shd w:val="clear" w:color="auto" w:fill="FCFDFD"/>
+        </w:rPr>
+        <w:t xml:space="preserve"> </w:t>
+      </w:r>
+      <w:r>
+        <w:rPr>
+          <w:b/>
+          <w:bCs/>
+          <w:i/>
+          <w:iCs/>
+          <w:color w:val="196B24" w:themeColor="accent3"/>
+        </w:rPr>
+        <w:t>Windows</w:t>
+      </w:r>
+      <w:r>
+        <w:rPr>
+          <w:rFonts w:ascii="Open Sans" w:hAnsi="Open Sans" w:cs="Open Sans"/>
+          <w:b/>
+          <w:bCs/>
+          <w:color w:val="196B24" w:themeColor="accent3"/>
+          <w:sz w:val="22"/>
+          <w:szCs w:val="22"/>
+          <w:bdr w:val="none" w:sz="0" w:space="0" w:color="auto" w:frame="1"/>
+          <w:shd w:val="clear" w:color="auto" w:fill="FCFDFD"/>
+        </w:rPr>
+        <w:t xml:space="preserve"> (x86, 32-bit), MSI Installer</w:t>
+      </w:r>
+      <w:r>
+        <w:rPr>
+          <w:rFonts w:ascii="Open Sans" w:hAnsi="Open Sans" w:cs="Open Sans"/>
+          <w:b/>
+          <w:bCs/>
+          <w:color w:val="196B24" w:themeColor="accent3"/>
+          <w:sz w:val="22"/>
+          <w:szCs w:val="22"/>
+          <w:bdr w:val="none" w:sz="0" w:space="0" w:color="auto" w:frame="1"/>
+          <w:shd w:val="clear" w:color="auto" w:fill="FCFDFD"/>
+        </w:rPr>
+        <w:t xml:space="preserve"> </w:t>
+      </w:r>
+    </w:p>
+    <w:p>
+      <w:pPr>
+        <w:rPr>
+          <w:rFonts w:ascii="Open Sans" w:hAnsi="Open Sans" w:cs="Open Sans"/>
+          <w:b/>
+          <w:bCs/>
+          <w:sz w:val="22"/>
+          <w:szCs w:val="22"/>
+          <w:bdr w:val="none" w:sz="0" w:space="0" w:color="auto" w:frame="1"/>
+          <w:shd w:val="clear" w:color="auto" w:fill="FCFDFD"/>
+        </w:rPr>
+      </w:pPr>
+      <w:r>
+        <w:rPr>
+          <w:rFonts w:ascii="Open Sans" w:hAnsi="Open Sans" w:cs="Open Sans"/>
+          <w:b/>
+          <w:bCs/>
+          <w:sz w:val="22"/>
+          <w:szCs w:val="22"/>
+          <w:bdr w:val="none" w:sz="0" w:space="0" w:color="auto" w:frame="1"/>
+          <w:shd w:val="clear" w:color="auto" w:fill="FCFDFD"/>
+        </w:rPr>
+        <w:t>Sélectionne</w:t>
+      </w:r>
+      <w:r>
+        <w:rPr>
+          <w:rFonts w:ascii="Open Sans" w:hAnsi="Open Sans" w:cs="Open Sans"/>
+          <w:b/>
+          <w:bCs/>
+          <w:sz w:val="22"/>
+          <w:szCs w:val="22"/>
+          <w:bdr w:val="none" w:sz="0" w:space="0" w:color="auto" w:frame="1"/>
+          <w:shd w:val="clear" w:color="auto" w:fill="FCFDFD"/>
+        </w:rPr>
+        <w:t>z</w:t>
+      </w:r>
+      <w:r>
+        <w:rPr>
+          <w:rFonts w:ascii="Open Sans" w:hAnsi="Open Sans" w:cs="Open Sans"/>
+          <w:b/>
+          <w:bCs/>
+          <w:sz w:val="22"/>
+          <w:szCs w:val="22"/>
+          <w:bdr w:val="none" w:sz="0" w:space="0" w:color="auto" w:frame="1"/>
+          <w:shd w:val="clear" w:color="auto" w:fill="FCFDFD"/>
+        </w:rPr>
+        <w:t xml:space="preserve"> l’installation custom</w:t>
+      </w:r>
+    </w:p>
+    <w:p>
+      <w:pPr>
+        <w:rPr>
+          <w:rFonts w:ascii="Open Sans" w:hAnsi="Open Sans" w:cs="Open Sans"/>
+          <w:b/>
+          <w:bCs/>
+          <w:color w:val="196B24" w:themeColor="accent3"/>
+          <w:sz w:val="22"/>
+          <w:szCs w:val="22"/>
+          <w:bdr w:val="none" w:sz="0" w:space="0" w:color="auto" w:frame="1"/>
+          <w:shd w:val="clear" w:color="auto" w:fill="FCFDFD"/>
+        </w:rPr>
+      </w:pPr>
+      <w:r>
+        <w:rPr>
+          <w:rFonts w:ascii="Open Sans" w:hAnsi="Open Sans" w:cs="Open Sans"/>
+          <w:b/>
+          <w:bCs/>
+          <w:color w:val="196B24" w:themeColor="accent3"/>
+          <w:sz w:val="22"/>
+          <w:szCs w:val="22"/>
+          <w:bdr w:val="none" w:sz="0" w:space="0" w:color="auto" w:frame="1"/>
+          <w:shd w:val="clear" w:color="auto" w:fill="FCFDFD"/>
+        </w:rPr>
+        <w:drawing>
+          <wp:inline distT="0" distB="0" distL="0" distR="0" wp14:anchorId="1F27F4DA" wp14:editId="0058B29E">
+            <wp:extent cx="5760720" cy="2619375"/>
+            <wp:effectExtent l="0" t="0" r="0" b="0"/>
+            <wp:docPr id="834141781" name="Image 1" descr="Une image contenant texte, capture d’écran, logiciel, Icône d’ordinateur&#10;&#10;Description générée automatiquement"/>
+            <wp:cNvGraphicFramePr>
+              <a:graphicFrameLocks xmlns:a="http://schemas.openxmlformats.org/drawingml/2006/main" noChangeAspect="1"/>
+            </wp:cNvGraphicFramePr>
+            <a:graphic xmlns:a="http://schemas.openxmlformats.org/drawingml/2006/main">
+              <a:graphicData uri="http://schemas.openxmlformats.org/drawingml/2006/picture">
+                <pic:pic xmlns:pic="http://schemas.openxmlformats.org/drawingml/2006/picture">
+                  <pic:nvPicPr>
+                    <pic:cNvPr id="834141781" name="Image 1" descr="Une image contenant texte, capture d’écran, logiciel, Icône d’ordinateur&#10;&#10;Description générée automatiquement"/>
+                    <pic:cNvPicPr/>
+                  </pic:nvPicPr>
+                  <pic:blipFill>
+                    <a:blip r:embed="rId9"/>
+                    <a:stretch>
+                      <a:fillRect/>
+                    </a:stretch>
+                  </pic:blipFill>
+                  <pic:spPr>
+                    <a:xfrm>
+                      <a:off x="0" y="0"/>
+                      <a:ext cx="5760720" cy="2619375"/>
                     </a:xfrm>
                     <a:prstGeom prst="rect">
                       <a:avLst/>
@@ -232,54 +392,1055 @@
           </wp:inline>
         </w:drawing>
       </w:r>
-      <w:r>
-        <w:t xml:space="preserve">Connexion </w:t>
-      </w:r>
-      <w:proofErr w:type="spellStart"/>
-      <w:r>
-        <w:t>a</w:t>
-      </w:r>
-      <w:proofErr w:type="spellEnd"/>
-      <w:r>
-        <w:t xml:space="preserve"> la </w:t>
-      </w:r>
-      <w:proofErr w:type="spellStart"/>
-      <w:r>
-        <w:t>bdd</w:t>
-      </w:r>
-      <w:proofErr w:type="spellEnd"/>
-      <w:r>
-        <w:t xml:space="preserve"> MySQL </w:t>
+    </w:p>
+    <w:p>
+      <w:pPr>
+        <w:rPr>
+          <w:rFonts w:ascii="Open Sans" w:hAnsi="Open Sans" w:cs="Open Sans"/>
+          <w:b/>
+          <w:bCs/>
+          <w:color w:val="333333"/>
+          <w:sz w:val="22"/>
+          <w:szCs w:val="22"/>
+          <w:bdr w:val="none" w:sz="0" w:space="0" w:color="auto" w:frame="1"/>
+          <w:shd w:val="clear" w:color="auto" w:fill="FCFDFD"/>
+        </w:rPr>
+      </w:pPr>
+    </w:p>
+    <w:p>
+      <w:pPr>
+        <w:rPr>
+          <w:rFonts w:ascii="Open Sans" w:hAnsi="Open Sans" w:cs="Open Sans"/>
+          <w:b/>
+          <w:bCs/>
+          <w:color w:val="333333"/>
+          <w:sz w:val="22"/>
+          <w:szCs w:val="22"/>
+          <w:bdr w:val="none" w:sz="0" w:space="0" w:color="auto" w:frame="1"/>
+          <w:shd w:val="clear" w:color="auto" w:fill="FCFDFD"/>
+        </w:rPr>
+      </w:pPr>
+      <w:r>
+        <w:rPr>
+          <w:rFonts w:ascii="Open Sans" w:hAnsi="Open Sans" w:cs="Open Sans"/>
+          <w:b/>
+          <w:bCs/>
+          <w:color w:val="333333"/>
+          <w:sz w:val="22"/>
+          <w:szCs w:val="22"/>
+          <w:bdr w:val="none" w:sz="0" w:space="0" w:color="auto" w:frame="1"/>
+          <w:shd w:val="clear" w:color="auto" w:fill="FCFDFD"/>
+        </w:rPr>
+        <w:t>Ajoute</w:t>
+      </w:r>
+      <w:r>
+        <w:rPr>
+          <w:rFonts w:ascii="Open Sans" w:hAnsi="Open Sans" w:cs="Open Sans"/>
+          <w:b/>
+          <w:bCs/>
+          <w:color w:val="333333"/>
+          <w:sz w:val="22"/>
+          <w:szCs w:val="22"/>
+          <w:bdr w:val="none" w:sz="0" w:space="0" w:color="auto" w:frame="1"/>
+          <w:shd w:val="clear" w:color="auto" w:fill="FCFDFD"/>
+        </w:rPr>
+        <w:t>z</w:t>
+      </w:r>
+      <w:r>
+        <w:rPr>
+          <w:rFonts w:ascii="Open Sans" w:hAnsi="Open Sans" w:cs="Open Sans"/>
+          <w:b/>
+          <w:bCs/>
+          <w:color w:val="333333"/>
+          <w:sz w:val="22"/>
+          <w:szCs w:val="22"/>
+          <w:bdr w:val="none" w:sz="0" w:space="0" w:color="auto" w:frame="1"/>
+          <w:shd w:val="clear" w:color="auto" w:fill="FCFDFD"/>
+        </w:rPr>
+        <w:t xml:space="preserve"> au “Products to be Installed” :</w:t>
+      </w:r>
+    </w:p>
+    <w:p>
+      <w:pPr>
+        <w:pStyle w:val="Paragraphedeliste"/>
+        <w:numPr>
+          <w:ilvl w:val="0"/>
+          <w:numId w:val="3"/>
+        </w:numPr>
+        <w:rPr>
+          <w:rFonts w:ascii="Open Sans" w:hAnsi="Open Sans" w:cs="Open Sans"/>
+          <w:b/>
+          <w:bCs/>
+          <w:color w:val="333333"/>
+          <w:sz w:val="22"/>
+          <w:szCs w:val="22"/>
+          <w:bdr w:val="none" w:sz="0" w:space="0" w:color="auto" w:frame="1"/>
+          <w:shd w:val="clear" w:color="auto" w:fill="FCFDFD"/>
+        </w:rPr>
+      </w:pPr>
+      <w:r>
+        <w:rPr>
+          <w:rFonts w:ascii="Open Sans" w:hAnsi="Open Sans" w:cs="Open Sans"/>
+          <w:b/>
+          <w:bCs/>
+          <w:color w:val="333333"/>
+          <w:sz w:val="22"/>
+          <w:szCs w:val="22"/>
+          <w:bdr w:val="none" w:sz="0" w:space="0" w:color="auto" w:frame="1"/>
+          <w:shd w:val="clear" w:color="auto" w:fill="FCFDFD"/>
+        </w:rPr>
+        <w:t>MySQL Server</w:t>
+      </w:r>
+    </w:p>
+    <w:p>
+      <w:pPr>
+        <w:pStyle w:val="Paragraphedeliste"/>
+        <w:numPr>
+          <w:ilvl w:val="0"/>
+          <w:numId w:val="3"/>
+        </w:numPr>
+        <w:rPr>
+          <w:rFonts w:ascii="Open Sans" w:hAnsi="Open Sans" w:cs="Open Sans"/>
+          <w:b/>
+          <w:bCs/>
+          <w:color w:val="333333"/>
+          <w:sz w:val="22"/>
+          <w:szCs w:val="22"/>
+          <w:bdr w:val="none" w:sz="0" w:space="0" w:color="auto" w:frame="1"/>
+          <w:shd w:val="clear" w:color="auto" w:fill="FCFDFD"/>
+        </w:rPr>
+      </w:pPr>
+      <w:r>
+        <w:rPr>
+          <w:rFonts w:ascii="Open Sans" w:hAnsi="Open Sans" w:cs="Open Sans"/>
+          <w:b/>
+          <w:bCs/>
+          <w:color w:val="333333"/>
+          <w:sz w:val="22"/>
+          <w:szCs w:val="22"/>
+          <w:bdr w:val="none" w:sz="0" w:space="0" w:color="auto" w:frame="1"/>
+          <w:shd w:val="clear" w:color="auto" w:fill="FCFDFD"/>
+        </w:rPr>
+        <w:t>MySQL Workbench (facultati</w:t>
+      </w:r>
+      <w:r>
+        <w:rPr>
+          <w:rFonts w:ascii="Open Sans" w:hAnsi="Open Sans" w:cs="Open Sans"/>
+          <w:b/>
+          <w:bCs/>
+          <w:color w:val="333333"/>
+          <w:sz w:val="22"/>
+          <w:szCs w:val="22"/>
+          <w:bdr w:val="none" w:sz="0" w:space="0" w:color="auto" w:frame="1"/>
+          <w:shd w:val="clear" w:color="auto" w:fill="FCFDFD"/>
+        </w:rPr>
+        <w:t>f</w:t>
+      </w:r>
+      <w:r>
+        <w:rPr>
+          <w:rFonts w:ascii="Open Sans" w:hAnsi="Open Sans" w:cs="Open Sans"/>
+          <w:b/>
+          <w:bCs/>
+          <w:color w:val="333333"/>
+          <w:sz w:val="22"/>
+          <w:szCs w:val="22"/>
+          <w:bdr w:val="none" w:sz="0" w:space="0" w:color="auto" w:frame="1"/>
+          <w:shd w:val="clear" w:color="auto" w:fill="FCFDFD"/>
+        </w:rPr>
+        <w:t>)</w:t>
+      </w:r>
+    </w:p>
+    <w:p>
+      <w:pPr>
+        <w:pStyle w:val="Paragraphedeliste"/>
+        <w:numPr>
+          <w:ilvl w:val="0"/>
+          <w:numId w:val="3"/>
+        </w:numPr>
+        <w:rPr>
+          <w:rFonts w:ascii="Open Sans" w:hAnsi="Open Sans" w:cs="Open Sans"/>
+          <w:b/>
+          <w:bCs/>
+          <w:color w:val="333333"/>
+          <w:sz w:val="22"/>
+          <w:szCs w:val="22"/>
+          <w:bdr w:val="none" w:sz="0" w:space="0" w:color="auto" w:frame="1"/>
+          <w:shd w:val="clear" w:color="auto" w:fill="FCFDFD"/>
+        </w:rPr>
+      </w:pPr>
+      <w:r>
+        <w:rPr>
+          <w:rFonts w:ascii="Open Sans" w:hAnsi="Open Sans" w:cs="Open Sans"/>
+          <w:b/>
+          <w:bCs/>
+          <w:color w:val="333333"/>
+          <w:sz w:val="22"/>
+          <w:szCs w:val="22"/>
+          <w:bdr w:val="none" w:sz="0" w:space="0" w:color="auto" w:frame="1"/>
+          <w:shd w:val="clear" w:color="auto" w:fill="FCFDFD"/>
+        </w:rPr>
+        <w:t>MySQL Shell</w:t>
+      </w:r>
+    </w:p>
+    <w:p>
+      <w:pPr>
+        <w:rPr>
+          <w:rFonts w:ascii="Open Sans" w:hAnsi="Open Sans" w:cs="Open Sans"/>
+          <w:b/>
+          <w:bCs/>
+          <w:color w:val="333333"/>
+          <w:sz w:val="22"/>
+          <w:szCs w:val="22"/>
+          <w:bdr w:val="none" w:sz="0" w:space="0" w:color="auto" w:frame="1"/>
+          <w:shd w:val="clear" w:color="auto" w:fill="FCFDFD"/>
+        </w:rPr>
+      </w:pPr>
+    </w:p>
+    <w:p>
+      <w:pPr>
+        <w:rPr>
+          <w:rFonts w:ascii="Open Sans" w:hAnsi="Open Sans" w:cs="Open Sans"/>
+          <w:b/>
+          <w:bCs/>
+          <w:color w:val="333333"/>
+          <w:sz w:val="22"/>
+          <w:szCs w:val="22"/>
+          <w:bdr w:val="none" w:sz="0" w:space="0" w:color="auto" w:frame="1"/>
+          <w:shd w:val="clear" w:color="auto" w:fill="FCFDFD"/>
+        </w:rPr>
+      </w:pPr>
+      <w:r>
+        <w:rPr>
+          <w:rFonts w:ascii="Open Sans" w:hAnsi="Open Sans" w:cs="Open Sans"/>
+          <w:b/>
+          <w:bCs/>
+          <w:color w:val="333333"/>
+          <w:sz w:val="22"/>
+          <w:szCs w:val="22"/>
+          <w:bdr w:val="none" w:sz="0" w:space="0" w:color="auto" w:frame="1"/>
+          <w:shd w:val="clear" w:color="auto" w:fill="FCFDFD"/>
+        </w:rPr>
+        <w:drawing>
+          <wp:inline distT="0" distB="0" distL="0" distR="0" wp14:anchorId="785D1F24" wp14:editId="3073B0B8">
+            <wp:extent cx="5760720" cy="2846705"/>
+            <wp:effectExtent l="0" t="0" r="0" b="0"/>
+            <wp:docPr id="573160607" name="Image 1" descr="Une image contenant texte, capture d’écran, logiciel, Système d’exploitation&#10;&#10;Description générée automatiquement"/>
+            <wp:cNvGraphicFramePr>
+              <a:graphicFrameLocks xmlns:a="http://schemas.openxmlformats.org/drawingml/2006/main" noChangeAspect="1"/>
+            </wp:cNvGraphicFramePr>
+            <a:graphic xmlns:a="http://schemas.openxmlformats.org/drawingml/2006/main">
+              <a:graphicData uri="http://schemas.openxmlformats.org/drawingml/2006/picture">
+                <pic:pic xmlns:pic="http://schemas.openxmlformats.org/drawingml/2006/picture">
+                  <pic:nvPicPr>
+                    <pic:cNvPr id="573160607" name="Image 1" descr="Une image contenant texte, capture d’écran, logiciel, Système d’exploitation&#10;&#10;Description générée automatiquement"/>
+                    <pic:cNvPicPr/>
+                  </pic:nvPicPr>
+                  <pic:blipFill>
+                    <a:blip r:embed="rId10"/>
+                    <a:stretch>
+                      <a:fillRect/>
+                    </a:stretch>
+                  </pic:blipFill>
+                  <pic:spPr>
+                    <a:xfrm>
+                      <a:off x="0" y="0"/>
+                      <a:ext cx="5760720" cy="2846705"/>
+                    </a:xfrm>
+                    <a:prstGeom prst="rect">
+                      <a:avLst/>
+                    </a:prstGeom>
+                  </pic:spPr>
+                </pic:pic>
+              </a:graphicData>
+            </a:graphic>
+          </wp:inline>
+        </w:drawing>
+      </w:r>
+    </w:p>
+    <w:p>
+      <w:pPr>
+        <w:rPr>
+          <w:rFonts w:ascii="Open Sans" w:hAnsi="Open Sans" w:cs="Open Sans"/>
+          <w:b/>
+          <w:bCs/>
+          <w:color w:val="333333"/>
+          <w:sz w:val="22"/>
+          <w:szCs w:val="22"/>
+          <w:bdr w:val="none" w:sz="0" w:space="0" w:color="auto" w:frame="1"/>
+          <w:shd w:val="clear" w:color="auto" w:fill="FCFDFD"/>
+        </w:rPr>
+      </w:pPr>
+    </w:p>
+    <w:p>
+      <w:pPr>
+        <w:rPr>
+          <w:rFonts w:ascii="Open Sans" w:hAnsi="Open Sans" w:cs="Open Sans"/>
+          <w:b/>
+          <w:bCs/>
+          <w:color w:val="333333"/>
+          <w:sz w:val="22"/>
+          <w:szCs w:val="22"/>
+          <w:bdr w:val="none" w:sz="0" w:space="0" w:color="auto" w:frame="1"/>
+          <w:shd w:val="clear" w:color="auto" w:fill="FCFDFD"/>
+        </w:rPr>
+      </w:pPr>
+    </w:p>
+    <w:p>
+      <w:pPr>
+        <w:rPr>
+          <w:rFonts w:ascii="Open Sans" w:hAnsi="Open Sans" w:cs="Open Sans"/>
+          <w:b/>
+          <w:bCs/>
+          <w:color w:val="333333"/>
+          <w:sz w:val="22"/>
+          <w:szCs w:val="22"/>
+          <w:bdr w:val="none" w:sz="0" w:space="0" w:color="auto" w:frame="1"/>
+          <w:shd w:val="clear" w:color="auto" w:fill="FCFDFD"/>
+        </w:rPr>
+      </w:pPr>
+      <w:r>
+        <w:rPr>
+          <w:rFonts w:ascii="Open Sans" w:hAnsi="Open Sans" w:cs="Open Sans"/>
+          <w:b/>
+          <w:bCs/>
+          <w:color w:val="333333"/>
+          <w:sz w:val="22"/>
+          <w:szCs w:val="22"/>
+          <w:bdr w:val="none" w:sz="0" w:space="0" w:color="auto" w:frame="1"/>
+          <w:shd w:val="clear" w:color="auto" w:fill="FCFDFD"/>
+        </w:rPr>
+        <w:t xml:space="preserve">Après il faudra ajouter les comptes qui auront accès </w:t>
+      </w:r>
+      <w:r>
+        <w:rPr>
+          <w:rFonts w:ascii="Open Sans" w:hAnsi="Open Sans" w:cs="Open Sans"/>
+          <w:b/>
+          <w:bCs/>
+          <w:color w:val="333333"/>
+          <w:sz w:val="22"/>
+          <w:szCs w:val="22"/>
+          <w:bdr w:val="none" w:sz="0" w:space="0" w:color="auto" w:frame="1"/>
+          <w:shd w:val="clear" w:color="auto" w:fill="FCFDFD"/>
+        </w:rPr>
+        <w:t>à</w:t>
+      </w:r>
+      <w:r>
+        <w:rPr>
+          <w:rFonts w:ascii="Open Sans" w:hAnsi="Open Sans" w:cs="Open Sans"/>
+          <w:b/>
+          <w:bCs/>
+          <w:color w:val="333333"/>
+          <w:sz w:val="22"/>
+          <w:szCs w:val="22"/>
+          <w:bdr w:val="none" w:sz="0" w:space="0" w:color="auto" w:frame="1"/>
+          <w:shd w:val="clear" w:color="auto" w:fill="FCFDFD"/>
+        </w:rPr>
+        <w:t xml:space="preserve"> la base de </w:t>
+      </w:r>
+      <w:r>
+        <w:rPr>
+          <w:rFonts w:ascii="Open Sans" w:hAnsi="Open Sans" w:cs="Open Sans"/>
+          <w:b/>
+          <w:bCs/>
+          <w:color w:val="333333"/>
+          <w:sz w:val="22"/>
+          <w:szCs w:val="22"/>
+          <w:bdr w:val="none" w:sz="0" w:space="0" w:color="auto" w:frame="1"/>
+          <w:shd w:val="clear" w:color="auto" w:fill="FCFDFD"/>
+        </w:rPr>
+        <w:t>données.</w:t>
+      </w:r>
+    </w:p>
+    <w:p>
+      <w:pPr>
+        <w:rPr>
+          <w:rFonts w:ascii="Open Sans" w:hAnsi="Open Sans" w:cs="Open Sans"/>
+          <w:b/>
+          <w:bCs/>
+          <w:color w:val="333333"/>
+          <w:sz w:val="22"/>
+          <w:szCs w:val="22"/>
+          <w:bdr w:val="none" w:sz="0" w:space="0" w:color="auto" w:frame="1"/>
+          <w:shd w:val="clear" w:color="auto" w:fill="FCFDFD"/>
+        </w:rPr>
+      </w:pPr>
+      <w:r>
+        <w:rPr>
+          <w:rFonts w:ascii="Open Sans" w:hAnsi="Open Sans" w:cs="Open Sans"/>
+          <w:b/>
+          <w:bCs/>
+          <w:color w:val="FF0000"/>
+          <w:sz w:val="22"/>
+          <w:szCs w:val="22"/>
+          <w:bdr w:val="none" w:sz="0" w:space="0" w:color="auto" w:frame="1"/>
+          <w:shd w:val="clear" w:color="auto" w:fill="FCFDFD"/>
+        </w:rPr>
+        <w:t>Attention il faut bien enregistrer l</w:t>
+      </w:r>
+      <w:r>
+        <w:rPr>
+          <w:rFonts w:ascii="Open Sans" w:hAnsi="Open Sans" w:cs="Open Sans"/>
+          <w:b/>
+          <w:bCs/>
+          <w:color w:val="FF0000"/>
+          <w:sz w:val="22"/>
+          <w:szCs w:val="22"/>
+          <w:bdr w:val="none" w:sz="0" w:space="0" w:color="auto" w:frame="1"/>
+          <w:shd w:val="clear" w:color="auto" w:fill="FCFDFD"/>
+        </w:rPr>
+        <w:t>’</w:t>
+      </w:r>
+      <w:r>
+        <w:rPr>
+          <w:rFonts w:ascii="Open Sans" w:hAnsi="Open Sans" w:cs="Open Sans"/>
+          <w:b/>
+          <w:bCs/>
+          <w:color w:val="FF0000"/>
+          <w:sz w:val="22"/>
+          <w:szCs w:val="22"/>
+          <w:bdr w:val="none" w:sz="0" w:space="0" w:color="auto" w:frame="1"/>
+          <w:shd w:val="clear" w:color="auto" w:fill="FCFDFD"/>
+        </w:rPr>
+        <w:t>identifiant et le mot de passe</w:t>
+      </w:r>
+      <w:r>
+        <w:rPr>
+          <w:rFonts w:ascii="Open Sans" w:hAnsi="Open Sans" w:cs="Open Sans"/>
+          <w:b/>
+          <w:bCs/>
+          <w:color w:val="333333"/>
+          <w:sz w:val="22"/>
+          <w:szCs w:val="22"/>
+          <w:bdr w:val="none" w:sz="0" w:space="0" w:color="auto" w:frame="1"/>
+          <w:shd w:val="clear" w:color="auto" w:fill="FCFDFD"/>
+        </w:rPr>
+        <w:t xml:space="preserve"> de chaque compte car Ils seront</w:t>
+      </w:r>
+      <w:r>
+        <w:rPr>
+          <w:rFonts w:ascii="Open Sans" w:hAnsi="Open Sans" w:cs="Open Sans"/>
+          <w:b/>
+          <w:bCs/>
+          <w:color w:val="333333"/>
+          <w:sz w:val="22"/>
+          <w:szCs w:val="22"/>
+          <w:bdr w:val="none" w:sz="0" w:space="0" w:color="auto" w:frame="1"/>
+          <w:shd w:val="clear" w:color="auto" w:fill="FCFDFD"/>
+        </w:rPr>
+        <w:t xml:space="preserve"> ensuite </w:t>
+      </w:r>
+      <w:r>
+        <w:rPr>
+          <w:rFonts w:ascii="Open Sans" w:hAnsi="Open Sans" w:cs="Open Sans"/>
+          <w:b/>
+          <w:bCs/>
+          <w:color w:val="333333"/>
+          <w:sz w:val="22"/>
+          <w:szCs w:val="22"/>
+          <w:bdr w:val="none" w:sz="0" w:space="0" w:color="auto" w:frame="1"/>
+          <w:shd w:val="clear" w:color="auto" w:fill="FCFDFD"/>
+        </w:rPr>
+        <w:t>utilisés</w:t>
+      </w:r>
+      <w:r>
+        <w:rPr>
+          <w:rFonts w:ascii="Open Sans" w:hAnsi="Open Sans" w:cs="Open Sans"/>
+          <w:b/>
+          <w:bCs/>
+          <w:color w:val="333333"/>
+          <w:sz w:val="22"/>
+          <w:szCs w:val="22"/>
+          <w:bdr w:val="none" w:sz="0" w:space="0" w:color="auto" w:frame="1"/>
+          <w:shd w:val="clear" w:color="auto" w:fill="FCFDFD"/>
+        </w:rPr>
+        <w:t xml:space="preserve"> pour connecter la b</w:t>
+      </w:r>
+      <w:r>
+        <w:rPr>
+          <w:rFonts w:ascii="Open Sans" w:hAnsi="Open Sans" w:cs="Open Sans"/>
+          <w:b/>
+          <w:bCs/>
+          <w:color w:val="333333"/>
+          <w:sz w:val="22"/>
+          <w:szCs w:val="22"/>
+          <w:bdr w:val="none" w:sz="0" w:space="0" w:color="auto" w:frame="1"/>
+          <w:shd w:val="clear" w:color="auto" w:fill="FCFDFD"/>
+        </w:rPr>
+        <w:t>ase de données</w:t>
+      </w:r>
+      <w:r>
+        <w:rPr>
+          <w:rFonts w:ascii="Open Sans" w:hAnsi="Open Sans" w:cs="Open Sans"/>
+          <w:b/>
+          <w:bCs/>
+          <w:color w:val="333333"/>
+          <w:sz w:val="22"/>
+          <w:szCs w:val="22"/>
+          <w:bdr w:val="none" w:sz="0" w:space="0" w:color="auto" w:frame="1"/>
+          <w:shd w:val="clear" w:color="auto" w:fill="FCFDFD"/>
+        </w:rPr>
+        <w:t xml:space="preserve"> aux script python</w:t>
+      </w:r>
+      <w:r>
+        <w:rPr>
+          <w:rFonts w:ascii="Open Sans" w:hAnsi="Open Sans" w:cs="Open Sans"/>
+          <w:b/>
+          <w:bCs/>
+          <w:color w:val="333333"/>
+          <w:sz w:val="22"/>
+          <w:szCs w:val="22"/>
+          <w:bdr w:val="none" w:sz="0" w:space="0" w:color="auto" w:frame="1"/>
+          <w:shd w:val="clear" w:color="auto" w:fill="FCFDFD"/>
+        </w:rPr>
+        <w:t>s</w:t>
+      </w:r>
+    </w:p>
+    <w:p>
+      <w:pPr>
+        <w:rPr>
+          <w:rFonts w:ascii="Open Sans" w:hAnsi="Open Sans" w:cs="Open Sans"/>
+          <w:b/>
+          <w:bCs/>
+          <w:color w:val="333333"/>
+          <w:sz w:val="22"/>
+          <w:szCs w:val="22"/>
+          <w:bdr w:val="none" w:sz="0" w:space="0" w:color="auto" w:frame="1"/>
+          <w:shd w:val="clear" w:color="auto" w:fill="FCFDFD"/>
+        </w:rPr>
+      </w:pPr>
+      <w:r>
+        <w:rPr>
+          <w:rFonts w:ascii="Open Sans" w:hAnsi="Open Sans" w:cs="Open Sans"/>
+          <w:b/>
+          <w:bCs/>
+          <w:color w:val="333333"/>
+          <w:sz w:val="22"/>
+          <w:szCs w:val="22"/>
+          <w:bdr w:val="none" w:sz="0" w:space="0" w:color="auto" w:frame="1"/>
+          <w:shd w:val="clear" w:color="auto" w:fill="FCFDFD"/>
+        </w:rPr>
+        <w:lastRenderedPageBreak/>
+        <w:drawing>
+          <wp:inline distT="0" distB="0" distL="0" distR="0" wp14:anchorId="4B1FC5E1" wp14:editId="6BFA3AA9">
+            <wp:extent cx="5760720" cy="2594610"/>
+            <wp:effectExtent l="0" t="0" r="0" b="0"/>
+            <wp:docPr id="101446756" name="Image 1" descr="Une image contenant texte, logiciel, Système d’exploitation, Icône d’ordinateur&#10;&#10;Description générée automatiquement"/>
+            <wp:cNvGraphicFramePr>
+              <a:graphicFrameLocks xmlns:a="http://schemas.openxmlformats.org/drawingml/2006/main" noChangeAspect="1"/>
+            </wp:cNvGraphicFramePr>
+            <a:graphic xmlns:a="http://schemas.openxmlformats.org/drawingml/2006/main">
+              <a:graphicData uri="http://schemas.openxmlformats.org/drawingml/2006/picture">
+                <pic:pic xmlns:pic="http://schemas.openxmlformats.org/drawingml/2006/picture">
+                  <pic:nvPicPr>
+                    <pic:cNvPr id="101446756" name="Image 1" descr="Une image contenant texte, logiciel, Système d’exploitation, Icône d’ordinateur&#10;&#10;Description générée automatiquement"/>
+                    <pic:cNvPicPr/>
+                  </pic:nvPicPr>
+                  <pic:blipFill>
+                    <a:blip r:embed="rId11"/>
+                    <a:stretch>
+                      <a:fillRect/>
+                    </a:stretch>
+                  </pic:blipFill>
+                  <pic:spPr>
+                    <a:xfrm>
+                      <a:off x="0" y="0"/>
+                      <a:ext cx="5760720" cy="2594610"/>
+                    </a:xfrm>
+                    <a:prstGeom prst="rect">
+                      <a:avLst/>
+                    </a:prstGeom>
+                  </pic:spPr>
+                </pic:pic>
+              </a:graphicData>
+            </a:graphic>
+          </wp:inline>
+        </w:drawing>
+      </w:r>
+    </w:p>
+    <w:p>
+      <w:pPr>
+        <w:rPr>
+          <w:b/>
+          <w:bCs/>
+          <w:i/>
+          <w:iCs/>
+        </w:rPr>
+      </w:pPr>
+      <w:r>
+        <w:rPr>
+          <w:b/>
+          <w:bCs/>
+          <w:i/>
+          <w:iCs/>
+        </w:rPr>
+        <w:t xml:space="preserve">Une fois </w:t>
+      </w:r>
+      <w:r>
+        <w:rPr>
+          <w:b/>
+          <w:bCs/>
+          <w:i/>
+          <w:iCs/>
+        </w:rPr>
+        <w:t>l’installation</w:t>
+      </w:r>
+      <w:r>
+        <w:rPr>
+          <w:b/>
+          <w:bCs/>
+          <w:i/>
+          <w:iCs/>
+        </w:rPr>
+        <w:t xml:space="preserve"> terminé copie</w:t>
+      </w:r>
+      <w:r>
+        <w:rPr>
+          <w:b/>
+          <w:bCs/>
+          <w:i/>
+          <w:iCs/>
+        </w:rPr>
+        <w:t>z</w:t>
+      </w:r>
+      <w:r>
+        <w:rPr>
+          <w:b/>
+          <w:bCs/>
+          <w:i/>
+          <w:iCs/>
+        </w:rPr>
+        <w:t xml:space="preserve"> le chemin d’</w:t>
+      </w:r>
+      <w:r>
+        <w:rPr>
+          <w:b/>
+          <w:bCs/>
+          <w:i/>
+          <w:iCs/>
+        </w:rPr>
+        <w:t>accès</w:t>
+      </w:r>
+      <w:r>
+        <w:rPr>
+          <w:b/>
+          <w:bCs/>
+          <w:i/>
+          <w:iCs/>
+        </w:rPr>
+        <w:t xml:space="preserve"> du</w:t>
+      </w:r>
+      <w:r>
+        <w:rPr>
+          <w:b/>
+          <w:bCs/>
+          <w:i/>
+          <w:iCs/>
+        </w:rPr>
+        <w:t> </w:t>
+      </w:r>
+      <w:r>
+        <w:rPr>
+          <w:b/>
+          <w:bCs/>
+          <w:i/>
+          <w:iCs/>
+        </w:rPr>
+        <w:t xml:space="preserve"> </w:t>
+      </w:r>
+    </w:p>
+    <w:p>
+      <w:pPr>
+        <w:rPr>
+          <w:b/>
+          <w:bCs/>
+          <w:i/>
+          <w:iCs/>
+          <w:lang w:val="en-US"/>
+        </w:rPr>
+      </w:pPr>
+      <w:r>
+        <w:rPr>
+          <w:b/>
+          <w:bCs/>
+          <w:i/>
+          <w:iCs/>
+        </w:rPr>
+        <w:t xml:space="preserve"> </w:t>
+      </w:r>
+      <w:r>
+        <w:rPr>
+          <w:b/>
+          <w:bCs/>
+          <w:i/>
+          <w:iCs/>
+          <w:lang w:val="en-US"/>
+        </w:rPr>
+        <w:t>repertoire</w:t>
+      </w:r>
+      <w:r>
+        <w:rPr>
+          <w:b/>
+          <w:bCs/>
+          <w:i/>
+          <w:iCs/>
+          <w:lang w:val="en-US"/>
+        </w:rPr>
+        <w:t xml:space="preserve"> </w:t>
+      </w:r>
+      <w:r>
+        <w:rPr>
+          <w:b/>
+          <w:bCs/>
+          <w:i/>
+          <w:iCs/>
+          <w:lang w:val="en-US"/>
+        </w:rPr>
+        <w:t>bin:</w:t>
+      </w:r>
+      <w:r>
+        <w:rPr>
+          <w:b/>
+          <w:bCs/>
+          <w:i/>
+          <w:iCs/>
+          <w:lang w:val="en-US"/>
+        </w:rPr>
+        <w:t xml:space="preserve"> </w:t>
+      </w:r>
+      <w:r>
+        <w:rPr>
+          <w:b/>
+          <w:bCs/>
+          <w:i/>
+          <w:iCs/>
+          <w:lang w:val="en-US"/>
+        </w:rPr>
+        <w:t xml:space="preserve">  </w:t>
+      </w:r>
+      <w:r>
+        <w:rPr>
+          <w:b/>
+          <w:bCs/>
+          <w:i/>
+          <w:iCs/>
+          <w:lang w:val="en-US"/>
+        </w:rPr>
+        <w:t>"C:\Program Files\MySQL\MySQL Server 8.0\bin"</w:t>
+      </w:r>
+    </w:p>
+    <w:p>
+      <w:pPr>
+        <w:rPr>
+          <w:b/>
+          <w:bCs/>
+          <w:i/>
+          <w:iCs/>
+          <w:lang w:val="en-US"/>
+        </w:rPr>
+      </w:pPr>
+      <w:r>
+        <w:rPr>
+          <w:b/>
+          <w:bCs/>
+          <w:i/>
+          <w:iCs/>
+          <w:lang w:val="en-US"/>
+        </w:rPr>
+        <w:t>System</w:t>
+      </w:r>
+      <w:r>
+        <w:rPr>
+          <w:b/>
+          <w:bCs/>
+          <w:i/>
+          <w:iCs/>
+          <w:lang w:val="en-US"/>
+        </w:rPr>
+        <w:t>32:</w:t>
+      </w:r>
+      <w:r>
+        <w:rPr>
+          <w:b/>
+          <w:bCs/>
+          <w:i/>
+          <w:iCs/>
+          <w:lang w:val="en-US"/>
+        </w:rPr>
+        <w:t xml:space="preserve"> </w:t>
+      </w:r>
+      <w:r>
+        <w:rPr>
+          <w:b/>
+          <w:bCs/>
+          <w:i/>
+          <w:iCs/>
+          <w:lang w:val="en-US"/>
+        </w:rPr>
+        <w:t xml:space="preserve">  </w:t>
+      </w:r>
+      <w:r>
+        <w:rPr>
+          <w:b/>
+          <w:bCs/>
+          <w:i/>
+          <w:iCs/>
+          <w:lang w:val="en-US"/>
+        </w:rPr>
+        <w:t>"C:\Windows\System32"</w:t>
+      </w:r>
+    </w:p>
+    <w:p>
+      <w:pPr>
+        <w:rPr>
+          <w:b/>
+          <w:bCs/>
+          <w:i/>
+          <w:iCs/>
+          <w:lang w:val="en-US"/>
+        </w:rPr>
+      </w:pPr>
+    </w:p>
+    <w:p>
+      <w:pPr>
+        <w:rPr>
+          <w:b/>
+          <w:bCs/>
+          <w:i/>
+          <w:iCs/>
+        </w:rPr>
+      </w:pPr>
+      <w:r>
+        <w:rPr>
+          <w:b/>
+          <w:bCs/>
+          <w:i/>
+          <w:iCs/>
+        </w:rPr>
+        <w:drawing>
+          <wp:inline distT="0" distB="0" distL="0" distR="0" wp14:anchorId="1FE4D6D6" wp14:editId="1C15D197">
+            <wp:extent cx="5760720" cy="3058795"/>
+            <wp:effectExtent l="0" t="0" r="0" b="0"/>
+            <wp:docPr id="90675653" name="Image 1" descr="Une image contenant texte, capture d’écran, logiciel, Icône d’ordinateur&#10;&#10;Description générée automatiquement"/>
+            <wp:cNvGraphicFramePr>
+              <a:graphicFrameLocks xmlns:a="http://schemas.openxmlformats.org/drawingml/2006/main" noChangeAspect="1"/>
+            </wp:cNvGraphicFramePr>
+            <a:graphic xmlns:a="http://schemas.openxmlformats.org/drawingml/2006/main">
+              <a:graphicData uri="http://schemas.openxmlformats.org/drawingml/2006/picture">
+                <pic:pic xmlns:pic="http://schemas.openxmlformats.org/drawingml/2006/picture">
+                  <pic:nvPicPr>
+                    <pic:cNvPr id="90675653" name="Image 1" descr="Une image contenant texte, capture d’écran, logiciel, Icône d’ordinateur&#10;&#10;Description générée automatiquement"/>
+                    <pic:cNvPicPr/>
+                  </pic:nvPicPr>
+                  <pic:blipFill>
+                    <a:blip r:embed="rId12"/>
+                    <a:stretch>
+                      <a:fillRect/>
+                    </a:stretch>
+                  </pic:blipFill>
+                  <pic:spPr>
+                    <a:xfrm>
+                      <a:off x="0" y="0"/>
+                      <a:ext cx="5760720" cy="3058795"/>
+                    </a:xfrm>
+                    <a:prstGeom prst="rect">
+                      <a:avLst/>
+                    </a:prstGeom>
+                  </pic:spPr>
+                </pic:pic>
+              </a:graphicData>
+            </a:graphic>
+          </wp:inline>
+        </w:drawing>
+      </w:r>
+      <w:r>
+        <w:rPr>
+          <w:b/>
+          <w:bCs/>
+          <w:i/>
+          <w:iCs/>
+        </w:rPr>
+        <w:br/>
+      </w:r>
+    </w:p>
+    <w:p>
+      <w:pPr>
+        <w:rPr>
+          <w:b/>
+          <w:bCs/>
+          <w:i/>
+          <w:iCs/>
+        </w:rPr>
+      </w:pPr>
+      <w:r>
+        <w:rPr>
+          <w:b/>
+          <w:bCs/>
+          <w:i/>
+          <w:iCs/>
+        </w:rPr>
+        <w:t>Ensuite,</w:t>
+      </w:r>
+      <w:r>
+        <w:rPr>
+          <w:b/>
+          <w:bCs/>
+          <w:i/>
+          <w:iCs/>
+        </w:rPr>
+        <w:t xml:space="preserve"> ajoutez le</w:t>
+      </w:r>
+      <w:r>
+        <w:rPr>
+          <w:b/>
+          <w:bCs/>
+          <w:i/>
+          <w:iCs/>
+        </w:rPr>
+        <w:t xml:space="preserve">s </w:t>
+      </w:r>
+      <w:r>
+        <w:rPr>
+          <w:b/>
+          <w:bCs/>
+          <w:i/>
+          <w:iCs/>
+        </w:rPr>
+        <w:t>chemin</w:t>
+      </w:r>
+      <w:r>
+        <w:rPr>
+          <w:b/>
+          <w:bCs/>
+          <w:i/>
+          <w:iCs/>
+        </w:rPr>
+        <w:t>s à</w:t>
+      </w:r>
+      <w:r>
+        <w:rPr>
+          <w:b/>
+          <w:bCs/>
+          <w:i/>
+          <w:iCs/>
+        </w:rPr>
+        <w:t xml:space="preserve"> la variable de système PATH</w:t>
+      </w:r>
+    </w:p>
+    <w:p>
+      <w:pPr>
+        <w:rPr>
+          <w:b/>
+          <w:bCs/>
+          <w:i/>
+          <w:iCs/>
+        </w:rPr>
+      </w:pPr>
+    </w:p>
+    <w:p>
+      <w:pPr>
+        <w:rPr>
+          <w:b/>
+          <w:bCs/>
+          <w:i/>
+          <w:iCs/>
+        </w:rPr>
+      </w:pPr>
+    </w:p>
+    <w:p>
+      <w:pPr>
+        <w:jc w:val="center"/>
+        <w:rPr>
+          <w:b/>
+          <w:bCs/>
+          <w:i/>
+          <w:iCs/>
+        </w:rPr>
+      </w:pPr>
+      <w:r>
+        <w:rPr>
+          <w:b/>
+          <w:bCs/>
+          <w:i/>
+          <w:iCs/>
+        </w:rPr>
+        <w:lastRenderedPageBreak/>
+        <w:drawing>
+          <wp:inline distT="0" distB="0" distL="0" distR="0" wp14:anchorId="3BFF15DB" wp14:editId="33013CF3">
+            <wp:extent cx="4998720" cy="4218497"/>
+            <wp:effectExtent l="0" t="0" r="0" b="0"/>
+            <wp:docPr id="1674401569" name="Image 1" descr="Une image contenant texte, capture d’écran, affichage, logiciel&#10;&#10;Description générée automatiquement"/>
+            <wp:cNvGraphicFramePr>
+              <a:graphicFrameLocks xmlns:a="http://schemas.openxmlformats.org/drawingml/2006/main" noChangeAspect="1"/>
+            </wp:cNvGraphicFramePr>
+            <a:graphic xmlns:a="http://schemas.openxmlformats.org/drawingml/2006/main">
+              <a:graphicData uri="http://schemas.openxmlformats.org/drawingml/2006/picture">
+                <pic:pic xmlns:pic="http://schemas.openxmlformats.org/drawingml/2006/picture">
+                  <pic:nvPicPr>
+                    <pic:cNvPr id="1674401569" name="Image 1" descr="Une image contenant texte, capture d’écran, affichage, logiciel&#10;&#10;Description générée automatiquement"/>
+                    <pic:cNvPicPr/>
+                  </pic:nvPicPr>
+                  <pic:blipFill>
+                    <a:blip r:embed="rId13"/>
+                    <a:stretch>
+                      <a:fillRect/>
+                    </a:stretch>
+                  </pic:blipFill>
+                  <pic:spPr>
+                    <a:xfrm>
+                      <a:off x="0" y="0"/>
+                      <a:ext cx="5001556" cy="4220890"/>
+                    </a:xfrm>
+                    <a:prstGeom prst="rect">
+                      <a:avLst/>
+                    </a:prstGeom>
+                  </pic:spPr>
+                </pic:pic>
+              </a:graphicData>
+            </a:graphic>
+          </wp:inline>
+        </w:drawing>
       </w:r>
     </w:p>
     <w:p/>
-    <w:p>
-      <w:r>
-        <w:t xml:space="preserve">Connexion </w:t>
-      </w:r>
-      <w:proofErr w:type="spellStart"/>
-      <w:proofErr w:type="gramStart"/>
-      <w:r>
-        <w:t>a</w:t>
-      </w:r>
-      <w:proofErr w:type="spellEnd"/>
-      <w:proofErr w:type="gramEnd"/>
-      <w:r>
-        <w:t xml:space="preserve"> la BDD</w:t>
-      </w:r>
+    <w:p/>
+    <w:p>
       <w:r>
         <w:br/>
       </w:r>
-      <w:r>
-        <w:t xml:space="preserve">exécuter le code </w:t>
-      </w:r>
-      <w:r>
-        <w:br/>
-      </w:r>
-      <w:r>
-        <w:br/>
-      </w:r>
-    </w:p>
+    </w:p>
+    <w:p/>
+    <w:p/>
+    <w:p/>
+    <w:p/>
+    <w:p/>
+    <w:p/>
+    <w:p/>
+    <w:p/>
+    <w:p/>
+    <w:p/>
+    <w:p/>
+    <w:p>
+      <w:pPr>
+        <w:pStyle w:val="Titre1"/>
+        <w:jc w:val="center"/>
+      </w:pPr>
+      <w:r>
+        <w:lastRenderedPageBreak/>
+        <w:t xml:space="preserve">PARTIE </w:t>
+      </w:r>
+      <w:r>
+        <w:t>2</w:t>
+      </w:r>
+      <w:r>
+        <w:t xml:space="preserve"> – </w:t>
+      </w:r>
+      <w:r>
+        <w:t>Python</w:t>
+      </w:r>
+    </w:p>
+    <w:p/>
+    <w:p/>
+    <w:p/>
     <w:sectPr>
       <w:pgSz w:w="11906" w:h="16838"/>
       <w:pgMar w:top="1417" w:right="1417" w:bottom="1417" w:left="1417" w:header="708" w:footer="708" w:gutter="0"/>
@@ -290,8 +1451,386 @@
 </w:document>
 </file>
 
+<file path=word/endnotes.xml><?xml version="1.0" encoding="utf-8"?>
+<w:endnotes xmlns:wpc="http://schemas.microsoft.com/office/word/2010/wordprocessingCanvas" xmlns:cx="http://schemas.microsoft.com/office/drawing/2014/chartex" xmlns:cx1="http://schemas.microsoft.com/office/drawing/2015/9/8/chartex" xmlns:cx2="http://schemas.microsoft.com/office/drawing/2015/10/21/chartex" xmlns:cx3="http://schemas.microsoft.com/office/drawing/2016/5/9/chartex" xmlns:cx4="http://schemas.microsoft.com/office/drawing/2016/5/10/chartex" xmlns:cx5="http://schemas.microsoft.com/office/drawing/2016/5/11/chartex" xmlns:cx6="http://schemas.microsoft.com/office/drawing/2016/5/12/chartex" xmlns:cx7="http://schemas.microsoft.com/office/drawing/2016/5/13/chartex" xmlns:cx8="http://schemas.microsoft.com/office/drawing/2016/5/14/chartex" xmlns:mc="http://schemas.openxmlformats.org/markup-compatibility/2006" xmlns:aink="http://schemas.microsoft.com/office/drawing/2016/ink" xmlns:am3d="http://schemas.microsoft.com/office/drawing/2017/model3d" xmlns:o="urn:schemas-microsoft-com:office:office" xmlns:oel="http://schemas.microsoft.com/office/2019/extlst" xmlns:r="http://schemas.openxmlformats.org/officeDocument/2006/relationships" xmlns:m="http://schemas.openxmlformats.org/officeDocument/2006/math" xmlns:v="urn:schemas-microsoft-com:vml" xmlns:wp14="http://schemas.microsoft.com/office/word/2010/wordprocessingDrawing" xmlns:wp="http://schemas.openxmlformats.org/drawingml/2006/wordprocessingDrawing" xmlns:w10="urn:schemas-microsoft-com:office:word" xmlns:w="http://schemas.openxmlformats.org/wordprocessingml/2006/main" xmlns:w14="http://schemas.microsoft.com/office/word/2010/wordml" xmlns:w15="http://schemas.microsoft.com/office/word/2012/wordml" xmlns:w16cex="http://schemas.microsoft.com/office/word/2018/wordml/cex" xmlns:w16cid="http://schemas.microsoft.com/office/word/2016/wordml/cid" xmlns:w16="http://schemas.microsoft.com/office/word/2018/wordml" xmlns:w16du="http://schemas.microsoft.com/office/word/2023/wordml/word16du" xmlns:w16sdtdh="http://schemas.microsoft.com/office/word/2020/wordml/sdtdatahash" xmlns:w16se="http://schemas.microsoft.com/office/word/2015/wordml/symex" xmlns:wpg="http://schemas.microsoft.com/office/word/2010/wordprocessingGroup" xmlns:wpi="http://schemas.microsoft.com/office/word/2010/wordprocessingInk" xmlns:wne="http://schemas.microsoft.com/office/word/2006/wordml" xmlns:wps="http://schemas.microsoft.com/office/word/2010/wordprocessingShape" mc:Ignorable="w14 w15 w16se w16cid w16 w16cex w16sdtdh w16du wp14">
+  <w:endnote w:type="separator" w:id="-1">
+    <w:p>
+      <w:pPr>
+        <w:spacing w:after="0" w:line="240" w:lineRule="auto"/>
+      </w:pPr>
+      <w:r>
+        <w:separator/>
+      </w:r>
+    </w:p>
+  </w:endnote>
+  <w:endnote w:type="continuationSeparator" w:id="0">
+    <w:p>
+      <w:pPr>
+        <w:spacing w:after="0" w:line="240" w:lineRule="auto"/>
+      </w:pPr>
+      <w:r>
+        <w:continuationSeparator/>
+      </w:r>
+    </w:p>
+  </w:endnote>
+</w:endnotes>
+</file>
+
+<file path=word/footnotes.xml><?xml version="1.0" encoding="utf-8"?>
+<w:footnotes xmlns:wpc="http://schemas.microsoft.com/office/word/2010/wordprocessingCanvas" xmlns:cx="http://schemas.microsoft.com/office/drawing/2014/chartex" xmlns:cx1="http://schemas.microsoft.com/office/drawing/2015/9/8/chartex" xmlns:cx2="http://schemas.microsoft.com/office/drawing/2015/10/21/chartex" xmlns:cx3="http://schemas.microsoft.com/office/drawing/2016/5/9/chartex" xmlns:cx4="http://schemas.microsoft.com/office/drawing/2016/5/10/chartex" xmlns:cx5="http://schemas.microsoft.com/office/drawing/2016/5/11/chartex" xmlns:cx6="http://schemas.microsoft.com/office/drawing/2016/5/12/chartex" xmlns:cx7="http://schemas.microsoft.com/office/drawing/2016/5/13/chartex" xmlns:cx8="http://schemas.microsoft.com/office/drawing/2016/5/14/chartex" xmlns:mc="http://schemas.openxmlformats.org/markup-compatibility/2006" xmlns:aink="http://schemas.microsoft.com/office/drawing/2016/ink" xmlns:am3d="http://schemas.microsoft.com/office/drawing/2017/model3d" xmlns:o="urn:schemas-microsoft-com:office:office" xmlns:oel="http://schemas.microsoft.com/office/2019/extlst" xmlns:r="http://schemas.openxmlformats.org/officeDocument/2006/relationships" xmlns:m="http://schemas.openxmlformats.org/officeDocument/2006/math" xmlns:v="urn:schemas-microsoft-com:vml" xmlns:wp14="http://schemas.microsoft.com/office/word/2010/wordprocessingDrawing" xmlns:wp="http://schemas.openxmlformats.org/drawingml/2006/wordprocessingDrawing" xmlns:w10="urn:schemas-microsoft-com:office:word" xmlns:w="http://schemas.openxmlformats.org/wordprocessingml/2006/main" xmlns:w14="http://schemas.microsoft.com/office/word/2010/wordml" xmlns:w15="http://schemas.microsoft.com/office/word/2012/wordml" xmlns:w16cex="http://schemas.microsoft.com/office/word/2018/wordml/cex" xmlns:w16cid="http://schemas.microsoft.com/office/word/2016/wordml/cid" xmlns:w16="http://schemas.microsoft.com/office/word/2018/wordml" xmlns:w16du="http://schemas.microsoft.com/office/word/2023/wordml/word16du" xmlns:w16sdtdh="http://schemas.microsoft.com/office/word/2020/wordml/sdtdatahash" xmlns:w16se="http://schemas.microsoft.com/office/word/2015/wordml/symex" xmlns:wpg="http://schemas.microsoft.com/office/word/2010/wordprocessingGroup" xmlns:wpi="http://schemas.microsoft.com/office/word/2010/wordprocessingInk" xmlns:wne="http://schemas.microsoft.com/office/word/2006/wordml" xmlns:wps="http://schemas.microsoft.com/office/word/2010/wordprocessingShape" mc:Ignorable="w14 w15 w16se w16cid w16 w16cex w16sdtdh w16du wp14">
+  <w:footnote w:type="separator" w:id="-1">
+    <w:p>
+      <w:pPr>
+        <w:spacing w:after="0" w:line="240" w:lineRule="auto"/>
+      </w:pPr>
+      <w:r>
+        <w:separator/>
+      </w:r>
+    </w:p>
+  </w:footnote>
+  <w:footnote w:type="continuationSeparator" w:id="0">
+    <w:p>
+      <w:pPr>
+        <w:spacing w:after="0" w:line="240" w:lineRule="auto"/>
+      </w:pPr>
+      <w:r>
+        <w:continuationSeparator/>
+      </w:r>
+    </w:p>
+  </w:footnote>
+</w:footnotes>
+</file>
+
+<file path=word/numbering.xml><?xml version="1.0" encoding="utf-8"?>
+<w:numbering xmlns:wpc="http://schemas.microsoft.com/office/word/2010/wordprocessingCanvas" xmlns:cx="http://schemas.microsoft.com/office/drawing/2014/chartex" xmlns:cx1="http://schemas.microsoft.com/office/drawing/2015/9/8/chartex" xmlns:cx2="http://schemas.microsoft.com/office/drawing/2015/10/21/chartex" xmlns:cx3="http://schemas.microsoft.com/office/drawing/2016/5/9/chartex" xmlns:cx4="http://schemas.microsoft.com/office/drawing/2016/5/10/chartex" xmlns:cx5="http://schemas.microsoft.com/office/drawing/2016/5/11/chartex" xmlns:cx6="http://schemas.microsoft.com/office/drawing/2016/5/12/chartex" xmlns:cx7="http://schemas.microsoft.com/office/drawing/2016/5/13/chartex" xmlns:cx8="http://schemas.microsoft.com/office/drawing/2016/5/14/chartex" xmlns:mc="http://schemas.openxmlformats.org/markup-compatibility/2006" xmlns:aink="http://schemas.microsoft.com/office/drawing/2016/ink" xmlns:am3d="http://schemas.microsoft.com/office/drawing/2017/model3d" xmlns:o="urn:schemas-microsoft-com:office:office" xmlns:oel="http://schemas.microsoft.com/office/2019/extlst" xmlns:r="http://schemas.openxmlformats.org/officeDocument/2006/relationships" xmlns:m="http://schemas.openxmlformats.org/officeDocument/2006/math" xmlns:v="urn:schemas-microsoft-com:vml" xmlns:wp14="http://schemas.microsoft.com/office/word/2010/wordprocessingDrawing" xmlns:wp="http://schemas.openxmlformats.org/drawingml/2006/wordprocessingDrawing" xmlns:w10="urn:schemas-microsoft-com:office:word" xmlns:w="http://schemas.openxmlformats.org/wordprocessingml/2006/main" xmlns:w14="http://schemas.microsoft.com/office/word/2010/wordml" xmlns:w15="http://schemas.microsoft.com/office/word/2012/wordml" xmlns:w16cex="http://schemas.microsoft.com/office/word/2018/wordml/cex" xmlns:w16cid="http://schemas.microsoft.com/office/word/2016/wordml/cid" xmlns:w16="http://schemas.microsoft.com/office/word/2018/wordml" xmlns:w16du="http://schemas.microsoft.com/office/word/2023/wordml/word16du" xmlns:w16sdtdh="http://schemas.microsoft.com/office/word/2020/wordml/sdtdatahash" xmlns:w16se="http://schemas.microsoft.com/office/word/2015/wordml/symex" xmlns:wpg="http://schemas.microsoft.com/office/word/2010/wordprocessingGroup" xmlns:wpi="http://schemas.microsoft.com/office/word/2010/wordprocessingInk" xmlns:wne="http://schemas.microsoft.com/office/word/2006/wordml" xmlns:wps="http://schemas.microsoft.com/office/word/2010/wordprocessingShape" mc:Ignorable="w14 w15 w16se w16cid w16 w16cex w16sdtdh w16du wp14">
+  <w:abstractNum w:abstractNumId="0" w15:restartNumberingAfterBreak="0">
+    <w:nsid w:val="250F5B63"/>
+    <w:multiLevelType w:val="hybridMultilevel"/>
+    <w:tmpl w:val="9788D92C"/>
+    <w:lvl w:ilvl="0" w:tplc="B5B8FC82">
+      <w:start w:val="1"/>
+      <w:numFmt w:val="decimal"/>
+      <w:lvlText w:val="%1-"/>
+      <w:lvlJc w:val="left"/>
+      <w:pPr>
+        <w:ind w:left="360" w:hanging="360"/>
+      </w:pPr>
+      <w:rPr>
+        <w:rFonts w:hint="default"/>
+      </w:rPr>
+    </w:lvl>
+    <w:lvl w:ilvl="1" w:tplc="040C0019" w:tentative="1">
+      <w:start w:val="1"/>
+      <w:numFmt w:val="lowerLetter"/>
+      <w:lvlText w:val="%2."/>
+      <w:lvlJc w:val="left"/>
+      <w:pPr>
+        <w:ind w:left="1080" w:hanging="360"/>
+      </w:pPr>
+    </w:lvl>
+    <w:lvl w:ilvl="2" w:tplc="040C001B" w:tentative="1">
+      <w:start w:val="1"/>
+      <w:numFmt w:val="lowerRoman"/>
+      <w:lvlText w:val="%3."/>
+      <w:lvlJc w:val="right"/>
+      <w:pPr>
+        <w:ind w:left="1800" w:hanging="180"/>
+      </w:pPr>
+    </w:lvl>
+    <w:lvl w:ilvl="3" w:tplc="040C000F" w:tentative="1">
+      <w:start w:val="1"/>
+      <w:numFmt w:val="decimal"/>
+      <w:lvlText w:val="%4."/>
+      <w:lvlJc w:val="left"/>
+      <w:pPr>
+        <w:ind w:left="2520" w:hanging="360"/>
+      </w:pPr>
+    </w:lvl>
+    <w:lvl w:ilvl="4" w:tplc="040C0019" w:tentative="1">
+      <w:start w:val="1"/>
+      <w:numFmt w:val="lowerLetter"/>
+      <w:lvlText w:val="%5."/>
+      <w:lvlJc w:val="left"/>
+      <w:pPr>
+        <w:ind w:left="3240" w:hanging="360"/>
+      </w:pPr>
+    </w:lvl>
+    <w:lvl w:ilvl="5" w:tplc="040C001B" w:tentative="1">
+      <w:start w:val="1"/>
+      <w:numFmt w:val="lowerRoman"/>
+      <w:lvlText w:val="%6."/>
+      <w:lvlJc w:val="right"/>
+      <w:pPr>
+        <w:ind w:left="3960" w:hanging="180"/>
+      </w:pPr>
+    </w:lvl>
+    <w:lvl w:ilvl="6" w:tplc="040C000F" w:tentative="1">
+      <w:start w:val="1"/>
+      <w:numFmt w:val="decimal"/>
+      <w:lvlText w:val="%7."/>
+      <w:lvlJc w:val="left"/>
+      <w:pPr>
+        <w:ind w:left="4680" w:hanging="360"/>
+      </w:pPr>
+    </w:lvl>
+    <w:lvl w:ilvl="7" w:tplc="040C0019" w:tentative="1">
+      <w:start w:val="1"/>
+      <w:numFmt w:val="lowerLetter"/>
+      <w:lvlText w:val="%8."/>
+      <w:lvlJc w:val="left"/>
+      <w:pPr>
+        <w:ind w:left="5400" w:hanging="360"/>
+      </w:pPr>
+    </w:lvl>
+    <w:lvl w:ilvl="8" w:tplc="040C001B" w:tentative="1">
+      <w:start w:val="1"/>
+      <w:numFmt w:val="lowerRoman"/>
+      <w:lvlText w:val="%9."/>
+      <w:lvlJc w:val="right"/>
+      <w:pPr>
+        <w:ind w:left="6120" w:hanging="180"/>
+      </w:pPr>
+    </w:lvl>
+  </w:abstractNum>
+  <w:abstractNum w:abstractNumId="1" w15:restartNumberingAfterBreak="0">
+    <w:nsid w:val="672E203F"/>
+    <w:multiLevelType w:val="hybridMultilevel"/>
+    <w:tmpl w:val="53A41DDC"/>
+    <w:lvl w:ilvl="0" w:tplc="02446676">
+      <w:numFmt w:val="bullet"/>
+      <w:lvlText w:val="-"/>
+      <w:lvlJc w:val="left"/>
+      <w:pPr>
+        <w:ind w:left="408" w:hanging="360"/>
+      </w:pPr>
+      <w:rPr>
+        <w:rFonts w:ascii="Aptos" w:eastAsiaTheme="minorHAnsi" w:hAnsi="Aptos" w:cstheme="minorBidi" w:hint="default"/>
+      </w:rPr>
+    </w:lvl>
+    <w:lvl w:ilvl="1" w:tplc="040C0003" w:tentative="1">
+      <w:start w:val="1"/>
+      <w:numFmt w:val="bullet"/>
+      <w:lvlText w:val="o"/>
+      <w:lvlJc w:val="left"/>
+      <w:pPr>
+        <w:ind w:left="1128" w:hanging="360"/>
+      </w:pPr>
+      <w:rPr>
+        <w:rFonts w:ascii="Courier New" w:hAnsi="Courier New" w:cs="Courier New" w:hint="default"/>
+      </w:rPr>
+    </w:lvl>
+    <w:lvl w:ilvl="2" w:tplc="040C0005" w:tentative="1">
+      <w:start w:val="1"/>
+      <w:numFmt w:val="bullet"/>
+      <w:lvlText w:val=""/>
+      <w:lvlJc w:val="left"/>
+      <w:pPr>
+        <w:ind w:left="1848" w:hanging="360"/>
+      </w:pPr>
+      <w:rPr>
+        <w:rFonts w:ascii="Wingdings" w:hAnsi="Wingdings" w:hint="default"/>
+      </w:rPr>
+    </w:lvl>
+    <w:lvl w:ilvl="3" w:tplc="040C0001" w:tentative="1">
+      <w:start w:val="1"/>
+      <w:numFmt w:val="bullet"/>
+      <w:lvlText w:val=""/>
+      <w:lvlJc w:val="left"/>
+      <w:pPr>
+        <w:ind w:left="2568" w:hanging="360"/>
+      </w:pPr>
+      <w:rPr>
+        <w:rFonts w:ascii="Symbol" w:hAnsi="Symbol" w:hint="default"/>
+      </w:rPr>
+    </w:lvl>
+    <w:lvl w:ilvl="4" w:tplc="040C0003" w:tentative="1">
+      <w:start w:val="1"/>
+      <w:numFmt w:val="bullet"/>
+      <w:lvlText w:val="o"/>
+      <w:lvlJc w:val="left"/>
+      <w:pPr>
+        <w:ind w:left="3288" w:hanging="360"/>
+      </w:pPr>
+      <w:rPr>
+        <w:rFonts w:ascii="Courier New" w:hAnsi="Courier New" w:cs="Courier New" w:hint="default"/>
+      </w:rPr>
+    </w:lvl>
+    <w:lvl w:ilvl="5" w:tplc="040C0005" w:tentative="1">
+      <w:start w:val="1"/>
+      <w:numFmt w:val="bullet"/>
+      <w:lvlText w:val=""/>
+      <w:lvlJc w:val="left"/>
+      <w:pPr>
+        <w:ind w:left="4008" w:hanging="360"/>
+      </w:pPr>
+      <w:rPr>
+        <w:rFonts w:ascii="Wingdings" w:hAnsi="Wingdings" w:hint="default"/>
+      </w:rPr>
+    </w:lvl>
+    <w:lvl w:ilvl="6" w:tplc="040C0001" w:tentative="1">
+      <w:start w:val="1"/>
+      <w:numFmt w:val="bullet"/>
+      <w:lvlText w:val=""/>
+      <w:lvlJc w:val="left"/>
+      <w:pPr>
+        <w:ind w:left="4728" w:hanging="360"/>
+      </w:pPr>
+      <w:rPr>
+        <w:rFonts w:ascii="Symbol" w:hAnsi="Symbol" w:hint="default"/>
+      </w:rPr>
+    </w:lvl>
+    <w:lvl w:ilvl="7" w:tplc="040C0003" w:tentative="1">
+      <w:start w:val="1"/>
+      <w:numFmt w:val="bullet"/>
+      <w:lvlText w:val="o"/>
+      <w:lvlJc w:val="left"/>
+      <w:pPr>
+        <w:ind w:left="5448" w:hanging="360"/>
+      </w:pPr>
+      <w:rPr>
+        <w:rFonts w:ascii="Courier New" w:hAnsi="Courier New" w:cs="Courier New" w:hint="default"/>
+      </w:rPr>
+    </w:lvl>
+    <w:lvl w:ilvl="8" w:tplc="040C0005" w:tentative="1">
+      <w:start w:val="1"/>
+      <w:numFmt w:val="bullet"/>
+      <w:lvlText w:val=""/>
+      <w:lvlJc w:val="left"/>
+      <w:pPr>
+        <w:ind w:left="6168" w:hanging="360"/>
+      </w:pPr>
+      <w:rPr>
+        <w:rFonts w:ascii="Wingdings" w:hAnsi="Wingdings" w:hint="default"/>
+      </w:rPr>
+    </w:lvl>
+  </w:abstractNum>
+  <w:abstractNum w:abstractNumId="2" w15:restartNumberingAfterBreak="0">
+    <w:nsid w:val="77BF3B7E"/>
+    <w:multiLevelType w:val="hybridMultilevel"/>
+    <w:tmpl w:val="F1784534"/>
+    <w:lvl w:ilvl="0" w:tplc="CA14F37E">
+      <w:start w:val="1"/>
+      <w:numFmt w:val="bullet"/>
+      <w:lvlText w:val="-"/>
+      <w:lvlJc w:val="left"/>
+      <w:pPr>
+        <w:ind w:left="720" w:hanging="360"/>
+      </w:pPr>
+      <w:rPr>
+        <w:rFonts w:ascii="Open Sans" w:eastAsiaTheme="minorHAnsi" w:hAnsi="Open Sans" w:cs="Open Sans" w:hint="default"/>
+      </w:rPr>
+    </w:lvl>
+    <w:lvl w:ilvl="1" w:tplc="040C0003" w:tentative="1">
+      <w:start w:val="1"/>
+      <w:numFmt w:val="bullet"/>
+      <w:lvlText w:val="o"/>
+      <w:lvlJc w:val="left"/>
+      <w:pPr>
+        <w:ind w:left="1440" w:hanging="360"/>
+      </w:pPr>
+      <w:rPr>
+        <w:rFonts w:ascii="Courier New" w:hAnsi="Courier New" w:cs="Courier New" w:hint="default"/>
+      </w:rPr>
+    </w:lvl>
+    <w:lvl w:ilvl="2" w:tplc="040C0005" w:tentative="1">
+      <w:start w:val="1"/>
+      <w:numFmt w:val="bullet"/>
+      <w:lvlText w:val=""/>
+      <w:lvlJc w:val="left"/>
+      <w:pPr>
+        <w:ind w:left="2160" w:hanging="360"/>
+      </w:pPr>
+      <w:rPr>
+        <w:rFonts w:ascii="Wingdings" w:hAnsi="Wingdings" w:hint="default"/>
+      </w:rPr>
+    </w:lvl>
+    <w:lvl w:ilvl="3" w:tplc="040C0001" w:tentative="1">
+      <w:start w:val="1"/>
+      <w:numFmt w:val="bullet"/>
+      <w:lvlText w:val=""/>
+      <w:lvlJc w:val="left"/>
+      <w:pPr>
+        <w:ind w:left="2880" w:hanging="360"/>
+      </w:pPr>
+      <w:rPr>
+        <w:rFonts w:ascii="Symbol" w:hAnsi="Symbol" w:hint="default"/>
+      </w:rPr>
+    </w:lvl>
+    <w:lvl w:ilvl="4" w:tplc="040C0003" w:tentative="1">
+      <w:start w:val="1"/>
+      <w:numFmt w:val="bullet"/>
+      <w:lvlText w:val="o"/>
+      <w:lvlJc w:val="left"/>
+      <w:pPr>
+        <w:ind w:left="3600" w:hanging="360"/>
+      </w:pPr>
+      <w:rPr>
+        <w:rFonts w:ascii="Courier New" w:hAnsi="Courier New" w:cs="Courier New" w:hint="default"/>
+      </w:rPr>
+    </w:lvl>
+    <w:lvl w:ilvl="5" w:tplc="040C0005" w:tentative="1">
+      <w:start w:val="1"/>
+      <w:numFmt w:val="bullet"/>
+      <w:lvlText w:val=""/>
+      <w:lvlJc w:val="left"/>
+      <w:pPr>
+        <w:ind w:left="4320" w:hanging="360"/>
+      </w:pPr>
+      <w:rPr>
+        <w:rFonts w:ascii="Wingdings" w:hAnsi="Wingdings" w:hint="default"/>
+      </w:rPr>
+    </w:lvl>
+    <w:lvl w:ilvl="6" w:tplc="040C0001" w:tentative="1">
+      <w:start w:val="1"/>
+      <w:numFmt w:val="bullet"/>
+      <w:lvlText w:val=""/>
+      <w:lvlJc w:val="left"/>
+      <w:pPr>
+        <w:ind w:left="5040" w:hanging="360"/>
+      </w:pPr>
+      <w:rPr>
+        <w:rFonts w:ascii="Symbol" w:hAnsi="Symbol" w:hint="default"/>
+      </w:rPr>
+    </w:lvl>
+    <w:lvl w:ilvl="7" w:tplc="040C0003" w:tentative="1">
+      <w:start w:val="1"/>
+      <w:numFmt w:val="bullet"/>
+      <w:lvlText w:val="o"/>
+      <w:lvlJc w:val="left"/>
+      <w:pPr>
+        <w:ind w:left="5760" w:hanging="360"/>
+      </w:pPr>
+      <w:rPr>
+        <w:rFonts w:ascii="Courier New" w:hAnsi="Courier New" w:cs="Courier New" w:hint="default"/>
+      </w:rPr>
+    </w:lvl>
+    <w:lvl w:ilvl="8" w:tplc="040C0005" w:tentative="1">
+      <w:start w:val="1"/>
+      <w:numFmt w:val="bullet"/>
+      <w:lvlText w:val=""/>
+      <w:lvlJc w:val="left"/>
+      <w:pPr>
+        <w:ind w:left="6480" w:hanging="360"/>
+      </w:pPr>
+      <w:rPr>
+        <w:rFonts w:ascii="Wingdings" w:hAnsi="Wingdings" w:hint="default"/>
+      </w:rPr>
+    </w:lvl>
+  </w:abstractNum>
+  <w:num w:numId="1" w16cid:durableId="642124683">
+    <w:abstractNumId w:val="1"/>
+  </w:num>
+  <w:num w:numId="2" w16cid:durableId="873464947">
+    <w:abstractNumId w:val="0"/>
+  </w:num>
+  <w:num w:numId="3" w16cid:durableId="1530607965">
+    <w:abstractNumId w:val="2"/>
+  </w:num>
+</w:numbering>
+</file>
+
 <file path=word/styles.xml><?xml version="1.0" encoding="utf-8"?>
-<w:styles xmlns:mc="http://schemas.openxmlformats.org/markup-compatibility/2006" xmlns:r="http://schemas.openxmlformats.org/officeDocument/2006/relationships" xmlns:w="http://schemas.openxmlformats.org/wordprocessingml/2006/main" xmlns:w14="http://schemas.microsoft.com/office/word/2010/wordml" xmlns:w15="http://schemas.microsoft.com/office/word/2012/wordml" xmlns:w16cex="http://schemas.microsoft.com/office/word/2018/wordml/cex" xmlns:w16cid="http://schemas.microsoft.com/office/word/2016/wordml/cid" xmlns:w16="http://schemas.microsoft.com/office/word/2018/wordml" xmlns:w16sdtdh="http://schemas.microsoft.com/office/word/2020/wordml/sdtdatahash" xmlns:w16se="http://schemas.microsoft.com/office/word/2015/wordml/symex" mc:Ignorable="w14 w15 w16se w16cid w16 w16cex w16sdtdh">
+<w:styles xmlns:mc="http://schemas.openxmlformats.org/markup-compatibility/2006" xmlns:r="http://schemas.openxmlformats.org/officeDocument/2006/relationships" xmlns:w="http://schemas.openxmlformats.org/wordprocessingml/2006/main" xmlns:w14="http://schemas.microsoft.com/office/word/2010/wordml" xmlns:w15="http://schemas.microsoft.com/office/word/2012/wordml" xmlns:w16cex="http://schemas.microsoft.com/office/word/2018/wordml/cex" xmlns:w16cid="http://schemas.microsoft.com/office/word/2016/wordml/cid" xmlns:w16="http://schemas.microsoft.com/office/word/2018/wordml" xmlns:w16du="http://schemas.microsoft.com/office/word/2023/wordml/word16du" xmlns:w16sdtdh="http://schemas.microsoft.com/office/word/2020/wordml/sdtdatahash" xmlns:w16se="http://schemas.microsoft.com/office/word/2015/wordml/symex" mc:Ignorable="w14 w15 w16se w16cid w16 w16cex w16sdtdh w16du">
   <w:docDefaults>
     <w:rPrDefault>
       <w:rPr>
@@ -1219,6 +2758,73 @@
       <w:spacing w:after="0" w:line="240" w:lineRule="auto"/>
     </w:pPr>
   </w:style>
+  <w:style w:type="character" w:styleId="Lienhypertexte">
+    <w:name w:val="Hyperlink"/>
+    <w:basedOn w:val="Policepardfaut"/>
+    <w:uiPriority w:val="99"/>
+    <w:unhideWhenUsed/>
+    <w:rsid w:val="00803886"/>
+    <w:rPr>
+      <w:color w:val="467886" w:themeColor="hyperlink"/>
+      <w:u w:val="single"/>
+    </w:rPr>
+  </w:style>
+  <w:style w:type="character" w:styleId="Mentionnonrsolue">
+    <w:name w:val="Unresolved Mention"/>
+    <w:basedOn w:val="Policepardfaut"/>
+    <w:uiPriority w:val="99"/>
+    <w:semiHidden/>
+    <w:unhideWhenUsed/>
+    <w:rsid w:val="00803886"/>
+    <w:rPr>
+      <w:color w:val="605E5C"/>
+      <w:shd w:val="clear" w:color="auto" w:fill="E1DFDD"/>
+    </w:rPr>
+  </w:style>
+  <w:style w:type="paragraph" w:styleId="En-tte">
+    <w:name w:val="header"/>
+    <w:basedOn w:val="Normal"/>
+    <w:link w:val="En-tteCar"/>
+    <w:uiPriority w:val="99"/>
+    <w:unhideWhenUsed/>
+    <w:rsid w:val="00206297"/>
+    <w:pPr>
+      <w:tabs>
+        <w:tab w:val="center" w:pos="4536"/>
+        <w:tab w:val="right" w:pos="9072"/>
+      </w:tabs>
+      <w:spacing w:after="0" w:line="240" w:lineRule="auto"/>
+    </w:pPr>
+  </w:style>
+  <w:style w:type="character" w:customStyle="1" w:styleId="En-tteCar">
+    <w:name w:val="En-tête Car"/>
+    <w:basedOn w:val="Policepardfaut"/>
+    <w:link w:val="En-tte"/>
+    <w:uiPriority w:val="99"/>
+    <w:rsid w:val="00206297"/>
+  </w:style>
+  <w:style w:type="paragraph" w:styleId="Pieddepage">
+    <w:name w:val="footer"/>
+    <w:basedOn w:val="Normal"/>
+    <w:link w:val="PieddepageCar"/>
+    <w:uiPriority w:val="99"/>
+    <w:unhideWhenUsed/>
+    <w:rsid w:val="00206297"/>
+    <w:pPr>
+      <w:tabs>
+        <w:tab w:val="center" w:pos="4536"/>
+        <w:tab w:val="right" w:pos="9072"/>
+      </w:tabs>
+      <w:spacing w:after="0" w:line="240" w:lineRule="auto"/>
+    </w:pPr>
+  </w:style>
+  <w:style w:type="character" w:customStyle="1" w:styleId="PieddepageCar">
+    <w:name w:val="Pied de page Car"/>
+    <w:basedOn w:val="Policepardfaut"/>
+    <w:link w:val="Pieddepage"/>
+    <w:uiPriority w:val="99"/>
+    <w:rsid w:val="00206297"/>
+  </w:style>
 </w:styles>
 </file>
 

</xml_diff>